<commit_message>
2da version de fastAPI
</commit_message>
<xml_diff>
--- a/Notas de clase.docx
+++ b/Notas de clase.docx
@@ -81,7 +81,7 @@
       </w:r>
     </w:p>
     <w:p>
-      <w:hyperlink r:id="rId6" w:history="1">
+      <w:hyperlink r:id="rId6" w:anchor="/" w:history="1">
         <w:r>
           <w:rPr>
             <w:rStyle w:val="Hipervnculo"/>
@@ -170,7 +170,15 @@
     </w:p>
     <w:p>
       <w:r>
-        <w:t xml:space="preserve">Así se creo en </w:t>
+        <w:t xml:space="preserve">Así se </w:t>
+      </w:r>
+      <w:proofErr w:type="spellStart"/>
+      <w:r>
+        <w:t>creo</w:t>
+      </w:r>
+      <w:proofErr w:type="spellEnd"/>
+      <w:r>
+        <w:t xml:space="preserve"> en </w:t>
       </w:r>
       <w:proofErr w:type="spellStart"/>
       <w:r>
@@ -1678,26 +1686,46 @@
           <w:rFonts w:ascii="Lucida Console" w:hAnsi="Lucida Console" w:cs="Lucida Console"/>
           <w:sz w:val="18"/>
           <w:szCs w:val="18"/>
-          <w:lang w:val="en-US"/>
-        </w:rPr>
-      </w:pPr>
-      <w:r>
-        <w:rPr>
-          <w:rFonts w:ascii="Lucida Console" w:hAnsi="Lucida Console" w:cs="Lucida Console"/>
-          <w:sz w:val="18"/>
-          <w:szCs w:val="18"/>
-          <w:lang w:val="en-US"/>
-        </w:rPr>
-        <w:t>Receiving objects: 100% (4/4), done.</w:t>
-      </w:r>
-    </w:p>
-    <w:p>
-      <w:pPr>
-        <w:rPr>
-          <w:lang w:val="en-US"/>
-        </w:rPr>
-      </w:pPr>
-    </w:p>
+        </w:rPr>
+      </w:pPr>
+      <w:proofErr w:type="spellStart"/>
+      <w:r>
+        <w:rPr>
+          <w:rFonts w:ascii="Lucida Console" w:hAnsi="Lucida Console" w:cs="Lucida Console"/>
+          <w:sz w:val="18"/>
+          <w:szCs w:val="18"/>
+        </w:rPr>
+        <w:t>Receiving</w:t>
+      </w:r>
+      <w:proofErr w:type="spellEnd"/>
+      <w:r>
+        <w:rPr>
+          <w:rFonts w:ascii="Lucida Console" w:hAnsi="Lucida Console" w:cs="Lucida Console"/>
+          <w:sz w:val="18"/>
+          <w:szCs w:val="18"/>
+        </w:rPr>
+        <w:t xml:space="preserve"> </w:t>
+      </w:r>
+      <w:proofErr w:type="spellStart"/>
+      <w:r>
+        <w:rPr>
+          <w:rFonts w:ascii="Lucida Console" w:hAnsi="Lucida Console" w:cs="Lucida Console"/>
+          <w:sz w:val="18"/>
+          <w:szCs w:val="18"/>
+        </w:rPr>
+        <w:t>objects</w:t>
+      </w:r>
+      <w:proofErr w:type="spellEnd"/>
+      <w:r>
+        <w:rPr>
+          <w:rFonts w:ascii="Lucida Console" w:hAnsi="Lucida Console" w:cs="Lucida Console"/>
+          <w:sz w:val="18"/>
+          <w:szCs w:val="18"/>
+        </w:rPr>
+        <w:t>: 100% (4/4), done.</w:t>
+      </w:r>
+    </w:p>
+    <w:p/>
     <w:p>
       <w:r>
         <w:t>Inicializar e i</w:t>
@@ -6920,636 +6948,3549 @@
       <w:pPr>
         <w:rPr>
           <w:lang w:val="en-US"/>
+        </w:rPr>
+      </w:pPr>
+    </w:p>
+    <w:p>
+      <w:pPr>
+        <w:autoSpaceDE w:val="0"/>
+        <w:autoSpaceDN w:val="0"/>
+        <w:adjustRightInd w:val="0"/>
+        <w:spacing w:after="0" w:line="240" w:lineRule="auto"/>
+        <w:rPr>
+          <w:rFonts w:ascii="Lucida Console" w:hAnsi="Lucida Console" w:cs="Lucida Console"/>
+          <w:color w:val="00BFBF"/>
+          <w:sz w:val="18"/>
+          <w:szCs w:val="18"/>
+        </w:rPr>
+      </w:pPr>
+      <w:r>
+        <w:rPr>
+          <w:rFonts w:ascii="Lucida Console" w:hAnsi="Lucida Console" w:cs="Lucida Console"/>
+          <w:color w:val="00BF00"/>
+          <w:sz w:val="18"/>
+          <w:szCs w:val="18"/>
+        </w:rPr>
+        <w:t xml:space="preserve">ITSTKCOBO2300@ITSTK-ENE-2016 </w:t>
+      </w:r>
+      <w:r>
+        <w:rPr>
+          <w:rFonts w:ascii="Lucida Console" w:hAnsi="Lucida Console" w:cs="Lucida Console"/>
+          <w:color w:val="BF00BF"/>
+          <w:sz w:val="18"/>
+          <w:szCs w:val="18"/>
+        </w:rPr>
+        <w:t xml:space="preserve">MINGW64 </w:t>
+      </w:r>
+      <w:r>
+        <w:rPr>
+          <w:rFonts w:ascii="Lucida Console" w:hAnsi="Lucida Console" w:cs="Lucida Console"/>
+          <w:color w:val="BFBF00"/>
+          <w:sz w:val="18"/>
+          <w:szCs w:val="18"/>
+        </w:rPr>
+        <w:t>~/</w:t>
+      </w:r>
+      <w:proofErr w:type="spellStart"/>
+      <w:r>
+        <w:rPr>
+          <w:rFonts w:ascii="Lucida Console" w:hAnsi="Lucida Console" w:cs="Lucida Console"/>
+          <w:color w:val="BFBF00"/>
+          <w:sz w:val="18"/>
+          <w:szCs w:val="18"/>
+        </w:rPr>
+        <w:t>Documents</w:t>
+      </w:r>
+      <w:proofErr w:type="spellEnd"/>
+      <w:r>
+        <w:rPr>
+          <w:rFonts w:ascii="Lucida Console" w:hAnsi="Lucida Console" w:cs="Lucida Console"/>
+          <w:color w:val="BFBF00"/>
+          <w:sz w:val="18"/>
+          <w:szCs w:val="18"/>
+        </w:rPr>
+        <w:t>/</w:t>
+      </w:r>
+      <w:proofErr w:type="spellStart"/>
+      <w:r>
+        <w:rPr>
+          <w:rFonts w:ascii="Lucida Console" w:hAnsi="Lucida Console" w:cs="Lucida Console"/>
+          <w:color w:val="BFBF00"/>
+          <w:sz w:val="18"/>
+          <w:szCs w:val="18"/>
+        </w:rPr>
+        <w:t>temp</w:t>
+      </w:r>
+      <w:proofErr w:type="spellEnd"/>
+      <w:r>
+        <w:rPr>
+          <w:rFonts w:ascii="Lucida Console" w:hAnsi="Lucida Console" w:cs="Lucida Console"/>
+          <w:color w:val="BFBF00"/>
+          <w:sz w:val="18"/>
+          <w:szCs w:val="18"/>
+        </w:rPr>
+        <w:t>/</w:t>
+      </w:r>
+      <w:proofErr w:type="spellStart"/>
+      <w:r>
+        <w:rPr>
+          <w:rFonts w:ascii="Lucida Console" w:hAnsi="Lucida Console" w:cs="Lucida Console"/>
+          <w:color w:val="BFBF00"/>
+          <w:sz w:val="18"/>
+          <w:szCs w:val="18"/>
+        </w:rPr>
+        <w:t>cajero_api</w:t>
+      </w:r>
+      <w:proofErr w:type="spellEnd"/>
+      <w:r>
+        <w:rPr>
+          <w:rFonts w:ascii="Lucida Console" w:hAnsi="Lucida Console" w:cs="Lucida Console"/>
+          <w:color w:val="00BFBF"/>
+          <w:sz w:val="18"/>
+          <w:szCs w:val="18"/>
+        </w:rPr>
+        <w:t xml:space="preserve"> (master)</w:t>
+      </w:r>
+    </w:p>
+    <w:p>
+      <w:pPr>
+        <w:autoSpaceDE w:val="0"/>
+        <w:autoSpaceDN w:val="0"/>
+        <w:adjustRightInd w:val="0"/>
+        <w:spacing w:after="0" w:line="240" w:lineRule="auto"/>
+        <w:rPr>
+          <w:rFonts w:ascii="Lucida Console" w:hAnsi="Lucida Console" w:cs="Lucida Console"/>
+          <w:sz w:val="18"/>
+          <w:szCs w:val="18"/>
+          <w:lang w:val="en-US"/>
+        </w:rPr>
+      </w:pPr>
+      <w:r>
+        <w:rPr>
+          <w:rFonts w:ascii="Lucida Console" w:hAnsi="Lucida Console" w:cs="Lucida Console"/>
+          <w:sz w:val="18"/>
+          <w:szCs w:val="18"/>
+          <w:lang w:val="en-US"/>
+        </w:rPr>
+        <w:t xml:space="preserve">$ git push --set-upstream master </w:t>
+      </w:r>
+      <w:proofErr w:type="spellStart"/>
+      <w:r>
+        <w:rPr>
+          <w:rFonts w:ascii="Lucida Console" w:hAnsi="Lucida Console" w:cs="Lucida Console"/>
+          <w:sz w:val="18"/>
+          <w:szCs w:val="18"/>
+          <w:lang w:val="en-US"/>
+        </w:rPr>
+        <w:t>master</w:t>
+      </w:r>
+      <w:proofErr w:type="spellEnd"/>
+    </w:p>
+    <w:p>
+      <w:pPr>
+        <w:autoSpaceDE w:val="0"/>
+        <w:autoSpaceDN w:val="0"/>
+        <w:adjustRightInd w:val="0"/>
+        <w:spacing w:after="0" w:line="240" w:lineRule="auto"/>
+        <w:rPr>
+          <w:rFonts w:ascii="Lucida Console" w:hAnsi="Lucida Console" w:cs="Lucida Console"/>
+          <w:sz w:val="18"/>
+          <w:szCs w:val="18"/>
+          <w:lang w:val="en-US"/>
+        </w:rPr>
+      </w:pPr>
+      <w:r>
+        <w:rPr>
+          <w:rFonts w:ascii="Lucida Console" w:hAnsi="Lucida Console" w:cs="Lucida Console"/>
+          <w:sz w:val="18"/>
+          <w:szCs w:val="18"/>
+          <w:lang w:val="en-US"/>
+        </w:rPr>
+        <w:t>Enumerating objects: 40, done.</w:t>
+      </w:r>
+    </w:p>
+    <w:p>
+      <w:pPr>
+        <w:autoSpaceDE w:val="0"/>
+        <w:autoSpaceDN w:val="0"/>
+        <w:adjustRightInd w:val="0"/>
+        <w:spacing w:after="0" w:line="240" w:lineRule="auto"/>
+        <w:rPr>
+          <w:rFonts w:ascii="Lucida Console" w:hAnsi="Lucida Console" w:cs="Lucida Console"/>
+          <w:sz w:val="18"/>
+          <w:szCs w:val="18"/>
+          <w:lang w:val="en-US"/>
+        </w:rPr>
+      </w:pPr>
+      <w:r>
+        <w:rPr>
+          <w:rFonts w:ascii="Lucida Console" w:hAnsi="Lucida Console" w:cs="Lucida Console"/>
+          <w:sz w:val="18"/>
+          <w:szCs w:val="18"/>
+          <w:lang w:val="en-US"/>
+        </w:rPr>
+        <w:t>Counting objects: 100% (40/40), done.</w:t>
+      </w:r>
+    </w:p>
+    <w:p>
+      <w:pPr>
+        <w:autoSpaceDE w:val="0"/>
+        <w:autoSpaceDN w:val="0"/>
+        <w:adjustRightInd w:val="0"/>
+        <w:spacing w:after="0" w:line="240" w:lineRule="auto"/>
+        <w:rPr>
+          <w:rFonts w:ascii="Lucida Console" w:hAnsi="Lucida Console" w:cs="Lucida Console"/>
+          <w:sz w:val="18"/>
+          <w:szCs w:val="18"/>
+          <w:lang w:val="en-US"/>
+        </w:rPr>
+      </w:pPr>
+      <w:r>
+        <w:rPr>
+          <w:rFonts w:ascii="Lucida Console" w:hAnsi="Lucida Console" w:cs="Lucida Console"/>
+          <w:sz w:val="18"/>
+          <w:szCs w:val="18"/>
+          <w:lang w:val="en-US"/>
+        </w:rPr>
+        <w:t>Delta compression using up to 4 threads</w:t>
+      </w:r>
+    </w:p>
+    <w:p>
+      <w:pPr>
+        <w:autoSpaceDE w:val="0"/>
+        <w:autoSpaceDN w:val="0"/>
+        <w:adjustRightInd w:val="0"/>
+        <w:spacing w:after="0" w:line="240" w:lineRule="auto"/>
+        <w:rPr>
+          <w:rFonts w:ascii="Lucida Console" w:hAnsi="Lucida Console" w:cs="Lucida Console"/>
+          <w:sz w:val="18"/>
+          <w:szCs w:val="18"/>
+          <w:lang w:val="en-US"/>
+        </w:rPr>
+      </w:pPr>
+      <w:r>
+        <w:rPr>
+          <w:rFonts w:ascii="Lucida Console" w:hAnsi="Lucida Console" w:cs="Lucida Console"/>
+          <w:sz w:val="18"/>
+          <w:szCs w:val="18"/>
+          <w:lang w:val="en-US"/>
+        </w:rPr>
+        <w:t>Compressing objects: 100% (38/38), done.</w:t>
+      </w:r>
+    </w:p>
+    <w:p>
+      <w:pPr>
+        <w:autoSpaceDE w:val="0"/>
+        <w:autoSpaceDN w:val="0"/>
+        <w:adjustRightInd w:val="0"/>
+        <w:spacing w:after="0" w:line="240" w:lineRule="auto"/>
+        <w:rPr>
+          <w:rFonts w:ascii="Lucida Console" w:hAnsi="Lucida Console" w:cs="Lucida Console"/>
+          <w:sz w:val="18"/>
+          <w:szCs w:val="18"/>
+          <w:lang w:val="en-US"/>
+        </w:rPr>
+      </w:pPr>
+      <w:r>
+        <w:rPr>
+          <w:rFonts w:ascii="Lucida Console" w:hAnsi="Lucida Console" w:cs="Lucida Console"/>
+          <w:sz w:val="18"/>
+          <w:szCs w:val="18"/>
+          <w:lang w:val="en-US"/>
+        </w:rPr>
+        <w:t xml:space="preserve">Writing objects: 100% (40/40), 639.98 KiB | 12.07 </w:t>
+      </w:r>
+      <w:proofErr w:type="spellStart"/>
+      <w:r>
+        <w:rPr>
+          <w:rFonts w:ascii="Lucida Console" w:hAnsi="Lucida Console" w:cs="Lucida Console"/>
+          <w:sz w:val="18"/>
+          <w:szCs w:val="18"/>
+          <w:lang w:val="en-US"/>
+        </w:rPr>
+        <w:t>MiB</w:t>
+      </w:r>
+      <w:proofErr w:type="spellEnd"/>
+      <w:r>
+        <w:rPr>
+          <w:rFonts w:ascii="Lucida Console" w:hAnsi="Lucida Console" w:cs="Lucida Console"/>
+          <w:sz w:val="18"/>
+          <w:szCs w:val="18"/>
+          <w:lang w:val="en-US"/>
+        </w:rPr>
+        <w:t>/s, done.</w:t>
+      </w:r>
+    </w:p>
+    <w:p>
+      <w:pPr>
+        <w:autoSpaceDE w:val="0"/>
+        <w:autoSpaceDN w:val="0"/>
+        <w:adjustRightInd w:val="0"/>
+        <w:spacing w:after="0" w:line="240" w:lineRule="auto"/>
+        <w:rPr>
+          <w:rFonts w:ascii="Lucida Console" w:hAnsi="Lucida Console" w:cs="Lucida Console"/>
+          <w:sz w:val="18"/>
+          <w:szCs w:val="18"/>
+        </w:rPr>
+      </w:pPr>
+      <w:r>
+        <w:rPr>
+          <w:rFonts w:ascii="Lucida Console" w:hAnsi="Lucida Console" w:cs="Lucida Console"/>
+          <w:sz w:val="18"/>
+          <w:szCs w:val="18"/>
+        </w:rPr>
+        <w:t xml:space="preserve">Total 40 (delta 8), </w:t>
+      </w:r>
+      <w:proofErr w:type="spellStart"/>
+      <w:r>
+        <w:rPr>
+          <w:rFonts w:ascii="Lucida Console" w:hAnsi="Lucida Console" w:cs="Lucida Console"/>
+          <w:sz w:val="18"/>
+          <w:szCs w:val="18"/>
+        </w:rPr>
+        <w:t>reused</w:t>
+      </w:r>
+      <w:proofErr w:type="spellEnd"/>
+      <w:r>
+        <w:rPr>
+          <w:rFonts w:ascii="Lucida Console" w:hAnsi="Lucida Console" w:cs="Lucida Console"/>
+          <w:sz w:val="18"/>
+          <w:szCs w:val="18"/>
+        </w:rPr>
+        <w:t xml:space="preserve"> 0 (delta 0), pack-</w:t>
+      </w:r>
+      <w:proofErr w:type="spellStart"/>
+      <w:r>
+        <w:rPr>
+          <w:rFonts w:ascii="Lucida Console" w:hAnsi="Lucida Console" w:cs="Lucida Console"/>
+          <w:sz w:val="18"/>
+          <w:szCs w:val="18"/>
+        </w:rPr>
+        <w:t>reused</w:t>
+      </w:r>
+      <w:proofErr w:type="spellEnd"/>
+      <w:r>
+        <w:rPr>
+          <w:rFonts w:ascii="Lucida Console" w:hAnsi="Lucida Console" w:cs="Lucida Console"/>
+          <w:sz w:val="18"/>
+          <w:szCs w:val="18"/>
+        </w:rPr>
+        <w:t xml:space="preserve"> 0</w:t>
+      </w:r>
+    </w:p>
+    <w:p>
+      <w:pPr>
+        <w:autoSpaceDE w:val="0"/>
+        <w:autoSpaceDN w:val="0"/>
+        <w:adjustRightInd w:val="0"/>
+        <w:spacing w:after="0" w:line="240" w:lineRule="auto"/>
+        <w:rPr>
+          <w:rFonts w:ascii="Lucida Console" w:hAnsi="Lucida Console" w:cs="Lucida Console"/>
+          <w:sz w:val="18"/>
+          <w:szCs w:val="18"/>
+          <w:lang w:val="en-US"/>
+        </w:rPr>
+      </w:pPr>
+      <w:r>
+        <w:rPr>
+          <w:rFonts w:ascii="Lucida Console" w:hAnsi="Lucida Console" w:cs="Lucida Console"/>
+          <w:sz w:val="18"/>
+          <w:szCs w:val="18"/>
+          <w:lang w:val="en-US"/>
+        </w:rPr>
+        <w:t>remote: Resolving deltas: 100% (8/8), done.</w:t>
+      </w:r>
+    </w:p>
+    <w:p>
+      <w:pPr>
+        <w:autoSpaceDE w:val="0"/>
+        <w:autoSpaceDN w:val="0"/>
+        <w:adjustRightInd w:val="0"/>
+        <w:spacing w:after="0" w:line="240" w:lineRule="auto"/>
+        <w:rPr>
+          <w:rFonts w:ascii="Lucida Console" w:hAnsi="Lucida Console" w:cs="Lucida Console"/>
+          <w:sz w:val="18"/>
+          <w:szCs w:val="18"/>
+          <w:lang w:val="en-US"/>
+        </w:rPr>
+      </w:pPr>
+      <w:r>
+        <w:rPr>
+          <w:rFonts w:ascii="Lucida Console" w:hAnsi="Lucida Console" w:cs="Lucida Console"/>
+          <w:sz w:val="18"/>
+          <w:szCs w:val="18"/>
+          <w:lang w:val="en-US"/>
+        </w:rPr>
+        <w:t>remote:</w:t>
+      </w:r>
+    </w:p>
+    <w:p>
+      <w:pPr>
+        <w:autoSpaceDE w:val="0"/>
+        <w:autoSpaceDN w:val="0"/>
+        <w:adjustRightInd w:val="0"/>
+        <w:spacing w:after="0" w:line="240" w:lineRule="auto"/>
+        <w:rPr>
+          <w:rFonts w:ascii="Lucida Console" w:hAnsi="Lucida Console" w:cs="Lucida Console"/>
+          <w:sz w:val="18"/>
+          <w:szCs w:val="18"/>
+          <w:lang w:val="en-US"/>
+        </w:rPr>
+      </w:pPr>
+      <w:r>
+        <w:rPr>
+          <w:rFonts w:ascii="Lucida Console" w:hAnsi="Lucida Console" w:cs="Lucida Console"/>
+          <w:sz w:val="18"/>
+          <w:szCs w:val="18"/>
+          <w:lang w:val="en-US"/>
+        </w:rPr>
+        <w:t>remote: Create a pull request for 'master' on GitHub by visiting:</w:t>
+      </w:r>
+    </w:p>
+    <w:p>
+      <w:pPr>
+        <w:autoSpaceDE w:val="0"/>
+        <w:autoSpaceDN w:val="0"/>
+        <w:adjustRightInd w:val="0"/>
+        <w:spacing w:after="0" w:line="240" w:lineRule="auto"/>
+        <w:rPr>
+          <w:rFonts w:ascii="Lucida Console" w:hAnsi="Lucida Console" w:cs="Lucida Console"/>
+          <w:sz w:val="18"/>
+          <w:szCs w:val="18"/>
+          <w:lang w:val="en-US"/>
+        </w:rPr>
+      </w:pPr>
+      <w:r>
+        <w:rPr>
+          <w:rFonts w:ascii="Lucida Console" w:hAnsi="Lucida Console" w:cs="Lucida Console"/>
+          <w:sz w:val="18"/>
+          <w:szCs w:val="18"/>
+          <w:lang w:val="en-US"/>
+        </w:rPr>
+        <w:t>remote:      https://github.com/LUNARVAEZC/cajero-api/pull/new/master</w:t>
+      </w:r>
+    </w:p>
+    <w:p>
+      <w:pPr>
+        <w:autoSpaceDE w:val="0"/>
+        <w:autoSpaceDN w:val="0"/>
+        <w:adjustRightInd w:val="0"/>
+        <w:spacing w:after="0" w:line="240" w:lineRule="auto"/>
+        <w:rPr>
+          <w:rFonts w:ascii="Lucida Console" w:hAnsi="Lucida Console" w:cs="Lucida Console"/>
+          <w:sz w:val="18"/>
+          <w:szCs w:val="18"/>
+          <w:lang w:val="en-US"/>
+        </w:rPr>
+      </w:pPr>
+      <w:r>
+        <w:rPr>
+          <w:rFonts w:ascii="Lucida Console" w:hAnsi="Lucida Console" w:cs="Lucida Console"/>
+          <w:sz w:val="18"/>
+          <w:szCs w:val="18"/>
+          <w:lang w:val="en-US"/>
+        </w:rPr>
+        <w:t>remote:</w:t>
+      </w:r>
+    </w:p>
+    <w:p>
+      <w:pPr>
+        <w:autoSpaceDE w:val="0"/>
+        <w:autoSpaceDN w:val="0"/>
+        <w:adjustRightInd w:val="0"/>
+        <w:spacing w:after="0" w:line="240" w:lineRule="auto"/>
+        <w:rPr>
+          <w:rFonts w:ascii="Lucida Console" w:hAnsi="Lucida Console" w:cs="Lucida Console"/>
+          <w:sz w:val="18"/>
+          <w:szCs w:val="18"/>
+          <w:lang w:val="en-US"/>
+        </w:rPr>
+      </w:pPr>
+      <w:r>
+        <w:rPr>
+          <w:rFonts w:ascii="Lucida Console" w:hAnsi="Lucida Console" w:cs="Lucida Console"/>
+          <w:sz w:val="18"/>
+          <w:szCs w:val="18"/>
+          <w:lang w:val="en-US"/>
+        </w:rPr>
+        <w:t>To https://github.com/LUNARVAEZC/cajero-api.git</w:t>
+      </w:r>
+    </w:p>
+    <w:p>
+      <w:pPr>
+        <w:autoSpaceDE w:val="0"/>
+        <w:autoSpaceDN w:val="0"/>
+        <w:adjustRightInd w:val="0"/>
+        <w:spacing w:after="0" w:line="240" w:lineRule="auto"/>
+        <w:rPr>
+          <w:rFonts w:ascii="Lucida Console" w:hAnsi="Lucida Console" w:cs="Lucida Console"/>
+          <w:sz w:val="18"/>
+          <w:szCs w:val="18"/>
+          <w:lang w:val="en-US"/>
+        </w:rPr>
+      </w:pPr>
+      <w:r>
+        <w:rPr>
+          <w:rFonts w:ascii="Lucida Console" w:hAnsi="Lucida Console" w:cs="Lucida Console"/>
+          <w:sz w:val="18"/>
+          <w:szCs w:val="18"/>
+          <w:lang w:val="en-US"/>
+        </w:rPr>
+        <w:t xml:space="preserve"> * [new branch]      master -&gt; master</w:t>
+      </w:r>
+    </w:p>
+    <w:p>
+      <w:pPr>
+        <w:autoSpaceDE w:val="0"/>
+        <w:autoSpaceDN w:val="0"/>
+        <w:adjustRightInd w:val="0"/>
+        <w:spacing w:after="0" w:line="240" w:lineRule="auto"/>
+        <w:rPr>
+          <w:rFonts w:ascii="Lucida Console" w:hAnsi="Lucida Console" w:cs="Lucida Console"/>
+          <w:sz w:val="18"/>
+          <w:szCs w:val="18"/>
+          <w:lang w:val="en-US"/>
+        </w:rPr>
+      </w:pPr>
+      <w:r>
+        <w:rPr>
+          <w:rFonts w:ascii="Lucida Console" w:hAnsi="Lucida Console" w:cs="Lucida Console"/>
+          <w:sz w:val="18"/>
+          <w:szCs w:val="18"/>
+          <w:lang w:val="en-US"/>
+        </w:rPr>
+        <w:t>Branch 'master' set up to track remote branch 'master' from 'master'.</w:t>
+      </w:r>
+    </w:p>
+    <w:p>
+      <w:pPr>
+        <w:autoSpaceDE w:val="0"/>
+        <w:autoSpaceDN w:val="0"/>
+        <w:adjustRightInd w:val="0"/>
+        <w:spacing w:after="0" w:line="240" w:lineRule="auto"/>
+        <w:rPr>
+          <w:rFonts w:ascii="Lucida Console" w:hAnsi="Lucida Console" w:cs="Lucida Console"/>
+          <w:sz w:val="18"/>
+          <w:szCs w:val="18"/>
+          <w:lang w:val="en-US"/>
+        </w:rPr>
+      </w:pPr>
+    </w:p>
+    <w:p>
+      <w:pPr>
+        <w:autoSpaceDE w:val="0"/>
+        <w:autoSpaceDN w:val="0"/>
+        <w:adjustRightInd w:val="0"/>
+        <w:spacing w:after="0" w:line="240" w:lineRule="auto"/>
+        <w:rPr>
+          <w:rFonts w:ascii="Lucida Console" w:hAnsi="Lucida Console" w:cs="Lucida Console"/>
+          <w:color w:val="00BFBF"/>
+          <w:sz w:val="18"/>
+          <w:szCs w:val="18"/>
+        </w:rPr>
+      </w:pPr>
+      <w:r>
+        <w:rPr>
+          <w:rFonts w:ascii="Lucida Console" w:hAnsi="Lucida Console" w:cs="Lucida Console"/>
+          <w:color w:val="00BF00"/>
+          <w:sz w:val="18"/>
+          <w:szCs w:val="18"/>
+        </w:rPr>
+        <w:t xml:space="preserve">ITSTKCOBO2300@ITSTK-ENE-2016 </w:t>
+      </w:r>
+      <w:r>
+        <w:rPr>
+          <w:rFonts w:ascii="Lucida Console" w:hAnsi="Lucida Console" w:cs="Lucida Console"/>
+          <w:color w:val="BF00BF"/>
+          <w:sz w:val="18"/>
+          <w:szCs w:val="18"/>
+        </w:rPr>
+        <w:t xml:space="preserve">MINGW64 </w:t>
+      </w:r>
+      <w:r>
+        <w:rPr>
+          <w:rFonts w:ascii="Lucida Console" w:hAnsi="Lucida Console" w:cs="Lucida Console"/>
+          <w:color w:val="BFBF00"/>
+          <w:sz w:val="18"/>
+          <w:szCs w:val="18"/>
+        </w:rPr>
+        <w:t>~/</w:t>
+      </w:r>
+      <w:proofErr w:type="spellStart"/>
+      <w:r>
+        <w:rPr>
+          <w:rFonts w:ascii="Lucida Console" w:hAnsi="Lucida Console" w:cs="Lucida Console"/>
+          <w:color w:val="BFBF00"/>
+          <w:sz w:val="18"/>
+          <w:szCs w:val="18"/>
+        </w:rPr>
+        <w:t>Documents</w:t>
+      </w:r>
+      <w:proofErr w:type="spellEnd"/>
+      <w:r>
+        <w:rPr>
+          <w:rFonts w:ascii="Lucida Console" w:hAnsi="Lucida Console" w:cs="Lucida Console"/>
+          <w:color w:val="BFBF00"/>
+          <w:sz w:val="18"/>
+          <w:szCs w:val="18"/>
+        </w:rPr>
+        <w:t>/</w:t>
+      </w:r>
+      <w:proofErr w:type="spellStart"/>
+      <w:r>
+        <w:rPr>
+          <w:rFonts w:ascii="Lucida Console" w:hAnsi="Lucida Console" w:cs="Lucida Console"/>
+          <w:color w:val="BFBF00"/>
+          <w:sz w:val="18"/>
+          <w:szCs w:val="18"/>
+        </w:rPr>
+        <w:t>temp</w:t>
+      </w:r>
+      <w:proofErr w:type="spellEnd"/>
+      <w:r>
+        <w:rPr>
+          <w:rFonts w:ascii="Lucida Console" w:hAnsi="Lucida Console" w:cs="Lucida Console"/>
+          <w:color w:val="BFBF00"/>
+          <w:sz w:val="18"/>
+          <w:szCs w:val="18"/>
+        </w:rPr>
+        <w:t>/</w:t>
+      </w:r>
+      <w:proofErr w:type="spellStart"/>
+      <w:r>
+        <w:rPr>
+          <w:rFonts w:ascii="Lucida Console" w:hAnsi="Lucida Console" w:cs="Lucida Console"/>
+          <w:color w:val="BFBF00"/>
+          <w:sz w:val="18"/>
+          <w:szCs w:val="18"/>
+        </w:rPr>
+        <w:t>cajero_api</w:t>
+      </w:r>
+      <w:proofErr w:type="spellEnd"/>
+      <w:r>
+        <w:rPr>
+          <w:rFonts w:ascii="Lucida Console" w:hAnsi="Lucida Console" w:cs="Lucida Console"/>
+          <w:color w:val="00BFBF"/>
+          <w:sz w:val="18"/>
+          <w:szCs w:val="18"/>
+        </w:rPr>
+        <w:t xml:space="preserve"> (master)</w:t>
+      </w:r>
+    </w:p>
+    <w:p>
+      <w:pPr>
+        <w:autoSpaceDE w:val="0"/>
+        <w:autoSpaceDN w:val="0"/>
+        <w:adjustRightInd w:val="0"/>
+        <w:spacing w:after="0" w:line="240" w:lineRule="auto"/>
+        <w:rPr>
+          <w:rFonts w:ascii="Lucida Console" w:hAnsi="Lucida Console" w:cs="Lucida Console"/>
+          <w:color w:val="00BFBF"/>
+          <w:sz w:val="18"/>
+          <w:szCs w:val="18"/>
+        </w:rPr>
+      </w:pPr>
+    </w:p>
+    <w:p>
+      <w:pPr>
+        <w:autoSpaceDE w:val="0"/>
+        <w:autoSpaceDN w:val="0"/>
+        <w:adjustRightInd w:val="0"/>
+        <w:spacing w:after="0" w:line="240" w:lineRule="auto"/>
+        <w:rPr>
+          <w:rFonts w:ascii="Lucida Console" w:hAnsi="Lucida Console" w:cs="Lucida Console"/>
+          <w:color w:val="00BFBF"/>
+          <w:sz w:val="18"/>
+          <w:szCs w:val="18"/>
+        </w:rPr>
+      </w:pPr>
+      <w:r>
+        <w:rPr>
+          <w:rFonts w:ascii="Lucida Console" w:hAnsi="Lucida Console" w:cs="Lucida Console"/>
+          <w:color w:val="00BFBF"/>
+          <w:sz w:val="18"/>
+          <w:szCs w:val="18"/>
+        </w:rPr>
+        <w:t xml:space="preserve">Resumen final de los comandos en </w:t>
+      </w:r>
+      <w:proofErr w:type="spellStart"/>
+      <w:r>
+        <w:rPr>
+          <w:rFonts w:ascii="Lucida Console" w:hAnsi="Lucida Console" w:cs="Lucida Console"/>
+          <w:color w:val="00BFBF"/>
+          <w:sz w:val="18"/>
+          <w:szCs w:val="18"/>
+        </w:rPr>
+        <w:t>git</w:t>
+      </w:r>
+      <w:proofErr w:type="spellEnd"/>
+      <w:r>
+        <w:rPr>
+          <w:rFonts w:ascii="Lucida Console" w:hAnsi="Lucida Console" w:cs="Lucida Console"/>
+          <w:color w:val="00BFBF"/>
+          <w:sz w:val="18"/>
+          <w:szCs w:val="18"/>
+        </w:rPr>
+        <w:t xml:space="preserve"> para haber subido y sincronizado el repositorio:</w:t>
+      </w:r>
+    </w:p>
+    <w:p>
+      <w:pPr>
+        <w:autoSpaceDE w:val="0"/>
+        <w:autoSpaceDN w:val="0"/>
+        <w:adjustRightInd w:val="0"/>
+        <w:spacing w:after="0" w:line="240" w:lineRule="auto"/>
+        <w:rPr>
+          <w:rFonts w:ascii="Lucida Console" w:hAnsi="Lucida Console" w:cs="Lucida Console"/>
+          <w:color w:val="00BFBF"/>
+          <w:sz w:val="18"/>
+          <w:szCs w:val="18"/>
+        </w:rPr>
+      </w:pPr>
+    </w:p>
+    <w:p>
+      <w:pPr>
+        <w:autoSpaceDE w:val="0"/>
+        <w:autoSpaceDN w:val="0"/>
+        <w:adjustRightInd w:val="0"/>
+        <w:spacing w:after="0" w:line="240" w:lineRule="auto"/>
+        <w:rPr>
+          <w:rFonts w:ascii="Lucida Console" w:hAnsi="Lucida Console" w:cs="Lucida Console"/>
+          <w:sz w:val="18"/>
+          <w:szCs w:val="18"/>
+        </w:rPr>
+      </w:pPr>
+    </w:p>
+    <w:p>
+      <w:pPr>
+        <w:autoSpaceDE w:val="0"/>
+        <w:autoSpaceDN w:val="0"/>
+        <w:adjustRightInd w:val="0"/>
+        <w:spacing w:after="0" w:line="240" w:lineRule="auto"/>
+        <w:rPr>
+          <w:rFonts w:ascii="Lucida Console" w:hAnsi="Lucida Console" w:cs="Lucida Console"/>
+          <w:color w:val="BFBF00"/>
+          <w:sz w:val="18"/>
+          <w:szCs w:val="18"/>
+        </w:rPr>
+      </w:pPr>
+      <w:r>
+        <w:rPr>
+          <w:rFonts w:ascii="Lucida Console" w:hAnsi="Lucida Console" w:cs="Lucida Console"/>
+          <w:color w:val="00BF00"/>
+          <w:sz w:val="18"/>
+          <w:szCs w:val="18"/>
+        </w:rPr>
+        <w:t xml:space="preserve">ITSTKCOBO2300@ITSTK-ENE-2016 </w:t>
+      </w:r>
+      <w:r>
+        <w:rPr>
+          <w:rFonts w:ascii="Lucida Console" w:hAnsi="Lucida Console" w:cs="Lucida Console"/>
+          <w:color w:val="BF00BF"/>
+          <w:sz w:val="18"/>
+          <w:szCs w:val="18"/>
+        </w:rPr>
+        <w:t xml:space="preserve">MINGW64 </w:t>
+      </w:r>
+      <w:r>
+        <w:rPr>
+          <w:rFonts w:ascii="Lucida Console" w:hAnsi="Lucida Console" w:cs="Lucida Console"/>
+          <w:color w:val="BFBF00"/>
+          <w:sz w:val="18"/>
+          <w:szCs w:val="18"/>
+        </w:rPr>
+        <w:t>/</w:t>
+      </w:r>
+    </w:p>
+    <w:p>
+      <w:pPr>
+        <w:autoSpaceDE w:val="0"/>
+        <w:autoSpaceDN w:val="0"/>
+        <w:adjustRightInd w:val="0"/>
+        <w:spacing w:after="0" w:line="240" w:lineRule="auto"/>
+        <w:rPr>
+          <w:rFonts w:ascii="Lucida Console" w:hAnsi="Lucida Console" w:cs="Lucida Console"/>
+          <w:sz w:val="18"/>
+          <w:szCs w:val="18"/>
+        </w:rPr>
+      </w:pPr>
+      <w:r>
+        <w:rPr>
+          <w:rFonts w:ascii="Lucida Console" w:hAnsi="Lucida Console" w:cs="Lucida Console"/>
+          <w:sz w:val="18"/>
+          <w:szCs w:val="18"/>
+        </w:rPr>
+        <w:t>$ cd C:/Users/ITSTKCOBO2300/Documents/temp/cajero_api1</w:t>
+      </w:r>
+    </w:p>
+    <w:p>
+      <w:pPr>
+        <w:autoSpaceDE w:val="0"/>
+        <w:autoSpaceDN w:val="0"/>
+        <w:adjustRightInd w:val="0"/>
+        <w:spacing w:after="0" w:line="240" w:lineRule="auto"/>
+        <w:rPr>
+          <w:rFonts w:ascii="Lucida Console" w:hAnsi="Lucida Console" w:cs="Lucida Console"/>
+          <w:sz w:val="18"/>
+          <w:szCs w:val="18"/>
+        </w:rPr>
+      </w:pPr>
+    </w:p>
+    <w:p>
+      <w:pPr>
+        <w:autoSpaceDE w:val="0"/>
+        <w:autoSpaceDN w:val="0"/>
+        <w:adjustRightInd w:val="0"/>
+        <w:spacing w:after="0" w:line="240" w:lineRule="auto"/>
+        <w:rPr>
+          <w:rFonts w:ascii="Lucida Console" w:hAnsi="Lucida Console" w:cs="Lucida Console"/>
+          <w:color w:val="BFBF00"/>
+          <w:sz w:val="18"/>
+          <w:szCs w:val="18"/>
+        </w:rPr>
+      </w:pPr>
+      <w:r>
+        <w:rPr>
+          <w:rFonts w:ascii="Lucida Console" w:hAnsi="Lucida Console" w:cs="Lucida Console"/>
+          <w:color w:val="00BF00"/>
+          <w:sz w:val="18"/>
+          <w:szCs w:val="18"/>
+        </w:rPr>
+        <w:t xml:space="preserve">ITSTKCOBO2300@ITSTK-ENE-2016 </w:t>
+      </w:r>
+      <w:r>
+        <w:rPr>
+          <w:rFonts w:ascii="Lucida Console" w:hAnsi="Lucida Console" w:cs="Lucida Console"/>
+          <w:color w:val="BF00BF"/>
+          <w:sz w:val="18"/>
+          <w:szCs w:val="18"/>
+        </w:rPr>
+        <w:t xml:space="preserve">MINGW64 </w:t>
+      </w:r>
+      <w:r>
+        <w:rPr>
+          <w:rFonts w:ascii="Lucida Console" w:hAnsi="Lucida Console" w:cs="Lucida Console"/>
+          <w:color w:val="BFBF00"/>
+          <w:sz w:val="18"/>
+          <w:szCs w:val="18"/>
+        </w:rPr>
+        <w:t>~/</w:t>
+      </w:r>
+      <w:proofErr w:type="spellStart"/>
+      <w:r>
+        <w:rPr>
+          <w:rFonts w:ascii="Lucida Console" w:hAnsi="Lucida Console" w:cs="Lucida Console"/>
+          <w:color w:val="BFBF00"/>
+          <w:sz w:val="18"/>
+          <w:szCs w:val="18"/>
+        </w:rPr>
+        <w:t>Documents</w:t>
+      </w:r>
+      <w:proofErr w:type="spellEnd"/>
+      <w:r>
+        <w:rPr>
+          <w:rFonts w:ascii="Lucida Console" w:hAnsi="Lucida Console" w:cs="Lucida Console"/>
+          <w:color w:val="BFBF00"/>
+          <w:sz w:val="18"/>
+          <w:szCs w:val="18"/>
+        </w:rPr>
+        <w:t>/</w:t>
+      </w:r>
+      <w:proofErr w:type="spellStart"/>
+      <w:r>
+        <w:rPr>
+          <w:rFonts w:ascii="Lucida Console" w:hAnsi="Lucida Console" w:cs="Lucida Console"/>
+          <w:color w:val="BFBF00"/>
+          <w:sz w:val="18"/>
+          <w:szCs w:val="18"/>
+        </w:rPr>
+        <w:t>temp</w:t>
+      </w:r>
+      <w:proofErr w:type="spellEnd"/>
+      <w:r>
+        <w:rPr>
+          <w:rFonts w:ascii="Lucida Console" w:hAnsi="Lucida Console" w:cs="Lucida Console"/>
+          <w:color w:val="BFBF00"/>
+          <w:sz w:val="18"/>
+          <w:szCs w:val="18"/>
+        </w:rPr>
+        <w:t>/cajero_api1</w:t>
+      </w:r>
+    </w:p>
+    <w:p>
+      <w:pPr>
+        <w:autoSpaceDE w:val="0"/>
+        <w:autoSpaceDN w:val="0"/>
+        <w:adjustRightInd w:val="0"/>
+        <w:spacing w:after="0" w:line="240" w:lineRule="auto"/>
+        <w:rPr>
+          <w:rFonts w:ascii="Lucida Console" w:hAnsi="Lucida Console" w:cs="Lucida Console"/>
+          <w:sz w:val="18"/>
+          <w:szCs w:val="18"/>
+          <w:lang w:val="en-US"/>
+        </w:rPr>
+      </w:pPr>
+      <w:r>
+        <w:rPr>
+          <w:rFonts w:ascii="Lucida Console" w:hAnsi="Lucida Console" w:cs="Lucida Console"/>
+          <w:sz w:val="18"/>
+          <w:szCs w:val="18"/>
+          <w:lang w:val="en-US"/>
+        </w:rPr>
+        <w:t xml:space="preserve">$ git </w:t>
+      </w:r>
+      <w:proofErr w:type="spellStart"/>
+      <w:r>
+        <w:rPr>
+          <w:rFonts w:ascii="Lucida Console" w:hAnsi="Lucida Console" w:cs="Lucida Console"/>
+          <w:sz w:val="18"/>
+          <w:szCs w:val="18"/>
+          <w:lang w:val="en-US"/>
+        </w:rPr>
+        <w:t>init</w:t>
+      </w:r>
+      <w:proofErr w:type="spellEnd"/>
+    </w:p>
+    <w:p>
+      <w:pPr>
+        <w:autoSpaceDE w:val="0"/>
+        <w:autoSpaceDN w:val="0"/>
+        <w:adjustRightInd w:val="0"/>
+        <w:spacing w:after="0" w:line="240" w:lineRule="auto"/>
+        <w:rPr>
+          <w:rFonts w:ascii="Lucida Console" w:hAnsi="Lucida Console" w:cs="Lucida Console"/>
+          <w:sz w:val="18"/>
+          <w:szCs w:val="18"/>
+          <w:lang w:val="en-US"/>
+        </w:rPr>
+      </w:pPr>
+      <w:r>
+        <w:rPr>
+          <w:rFonts w:ascii="Lucida Console" w:hAnsi="Lucida Console" w:cs="Lucida Console"/>
+          <w:sz w:val="18"/>
+          <w:szCs w:val="18"/>
+          <w:lang w:val="en-US"/>
+        </w:rPr>
+        <w:t>Initialized empty Git repository in C:/Users/ITSTKCOBO2300/Documents/temp/cajero_api1/.git/</w:t>
+      </w:r>
+    </w:p>
+    <w:p>
+      <w:pPr>
+        <w:autoSpaceDE w:val="0"/>
+        <w:autoSpaceDN w:val="0"/>
+        <w:adjustRightInd w:val="0"/>
+        <w:spacing w:after="0" w:line="240" w:lineRule="auto"/>
+        <w:rPr>
+          <w:rFonts w:ascii="Lucida Console" w:hAnsi="Lucida Console" w:cs="Lucida Console"/>
+          <w:sz w:val="18"/>
+          <w:szCs w:val="18"/>
+          <w:lang w:val="en-US"/>
+        </w:rPr>
+      </w:pPr>
+    </w:p>
+    <w:p>
+      <w:pPr>
+        <w:autoSpaceDE w:val="0"/>
+        <w:autoSpaceDN w:val="0"/>
+        <w:adjustRightInd w:val="0"/>
+        <w:spacing w:after="0" w:line="240" w:lineRule="auto"/>
+        <w:rPr>
+          <w:rFonts w:ascii="Lucida Console" w:hAnsi="Lucida Console" w:cs="Lucida Console"/>
+          <w:color w:val="00BFBF"/>
+          <w:sz w:val="18"/>
+          <w:szCs w:val="18"/>
+        </w:rPr>
+      </w:pPr>
+      <w:r>
+        <w:rPr>
+          <w:rFonts w:ascii="Lucida Console" w:hAnsi="Lucida Console" w:cs="Lucida Console"/>
+          <w:color w:val="00BF00"/>
+          <w:sz w:val="18"/>
+          <w:szCs w:val="18"/>
+        </w:rPr>
+        <w:t xml:space="preserve">ITSTKCOBO2300@ITSTK-ENE-2016 </w:t>
+      </w:r>
+      <w:r>
+        <w:rPr>
+          <w:rFonts w:ascii="Lucida Console" w:hAnsi="Lucida Console" w:cs="Lucida Console"/>
+          <w:color w:val="BF00BF"/>
+          <w:sz w:val="18"/>
+          <w:szCs w:val="18"/>
+        </w:rPr>
+        <w:t xml:space="preserve">MINGW64 </w:t>
+      </w:r>
+      <w:r>
+        <w:rPr>
+          <w:rFonts w:ascii="Lucida Console" w:hAnsi="Lucida Console" w:cs="Lucida Console"/>
+          <w:color w:val="BFBF00"/>
+          <w:sz w:val="18"/>
+          <w:szCs w:val="18"/>
+        </w:rPr>
+        <w:t>~/</w:t>
+      </w:r>
+      <w:proofErr w:type="spellStart"/>
+      <w:r>
+        <w:rPr>
+          <w:rFonts w:ascii="Lucida Console" w:hAnsi="Lucida Console" w:cs="Lucida Console"/>
+          <w:color w:val="BFBF00"/>
+          <w:sz w:val="18"/>
+          <w:szCs w:val="18"/>
+        </w:rPr>
+        <w:t>Documents</w:t>
+      </w:r>
+      <w:proofErr w:type="spellEnd"/>
+      <w:r>
+        <w:rPr>
+          <w:rFonts w:ascii="Lucida Console" w:hAnsi="Lucida Console" w:cs="Lucida Console"/>
+          <w:color w:val="BFBF00"/>
+          <w:sz w:val="18"/>
+          <w:szCs w:val="18"/>
+        </w:rPr>
+        <w:t>/</w:t>
+      </w:r>
+      <w:proofErr w:type="spellStart"/>
+      <w:r>
+        <w:rPr>
+          <w:rFonts w:ascii="Lucida Console" w:hAnsi="Lucida Console" w:cs="Lucida Console"/>
+          <w:color w:val="BFBF00"/>
+          <w:sz w:val="18"/>
+          <w:szCs w:val="18"/>
+        </w:rPr>
+        <w:t>temp</w:t>
+      </w:r>
+      <w:proofErr w:type="spellEnd"/>
+      <w:r>
+        <w:rPr>
+          <w:rFonts w:ascii="Lucida Console" w:hAnsi="Lucida Console" w:cs="Lucida Console"/>
+          <w:color w:val="BFBF00"/>
+          <w:sz w:val="18"/>
+          <w:szCs w:val="18"/>
+        </w:rPr>
+        <w:t>/cajero_api1</w:t>
+      </w:r>
+      <w:r>
+        <w:rPr>
+          <w:rFonts w:ascii="Lucida Console" w:hAnsi="Lucida Console" w:cs="Lucida Console"/>
+          <w:color w:val="00BFBF"/>
+          <w:sz w:val="18"/>
+          <w:szCs w:val="18"/>
+        </w:rPr>
+        <w:t xml:space="preserve"> (master)</w:t>
+      </w:r>
+    </w:p>
+    <w:p>
+      <w:pPr>
+        <w:autoSpaceDE w:val="0"/>
+        <w:autoSpaceDN w:val="0"/>
+        <w:adjustRightInd w:val="0"/>
+        <w:spacing w:after="0" w:line="240" w:lineRule="auto"/>
+        <w:rPr>
+          <w:rFonts w:ascii="Lucida Console" w:hAnsi="Lucida Console" w:cs="Lucida Console"/>
+          <w:sz w:val="18"/>
+          <w:szCs w:val="18"/>
+          <w:lang w:val="en-US"/>
+        </w:rPr>
+      </w:pPr>
+      <w:r>
+        <w:rPr>
+          <w:rFonts w:ascii="Lucida Console" w:hAnsi="Lucida Console" w:cs="Lucida Console"/>
+          <w:sz w:val="18"/>
+          <w:szCs w:val="18"/>
+          <w:lang w:val="en-US"/>
+        </w:rPr>
+        <w:t>$ git remote add origin https://github.com/LUNARVAEZC/cajero-api1.git</w:t>
+      </w:r>
+    </w:p>
+    <w:p>
+      <w:pPr>
+        <w:autoSpaceDE w:val="0"/>
+        <w:autoSpaceDN w:val="0"/>
+        <w:adjustRightInd w:val="0"/>
+        <w:spacing w:after="0" w:line="240" w:lineRule="auto"/>
+        <w:rPr>
+          <w:rFonts w:ascii="Lucida Console" w:hAnsi="Lucida Console" w:cs="Lucida Console"/>
+          <w:sz w:val="18"/>
+          <w:szCs w:val="18"/>
+          <w:lang w:val="en-US"/>
+        </w:rPr>
+      </w:pPr>
+    </w:p>
+    <w:p>
+      <w:pPr>
+        <w:autoSpaceDE w:val="0"/>
+        <w:autoSpaceDN w:val="0"/>
+        <w:adjustRightInd w:val="0"/>
+        <w:spacing w:after="0" w:line="240" w:lineRule="auto"/>
+        <w:rPr>
+          <w:rFonts w:ascii="Lucida Console" w:hAnsi="Lucida Console" w:cs="Lucida Console"/>
+          <w:color w:val="00BFBF"/>
+          <w:sz w:val="18"/>
+          <w:szCs w:val="18"/>
+        </w:rPr>
+      </w:pPr>
+      <w:r>
+        <w:rPr>
+          <w:rFonts w:ascii="Lucida Console" w:hAnsi="Lucida Console" w:cs="Lucida Console"/>
+          <w:color w:val="00BF00"/>
+          <w:sz w:val="18"/>
+          <w:szCs w:val="18"/>
+        </w:rPr>
+        <w:t xml:space="preserve">ITSTKCOBO2300@ITSTK-ENE-2016 </w:t>
+      </w:r>
+      <w:r>
+        <w:rPr>
+          <w:rFonts w:ascii="Lucida Console" w:hAnsi="Lucida Console" w:cs="Lucida Console"/>
+          <w:color w:val="BF00BF"/>
+          <w:sz w:val="18"/>
+          <w:szCs w:val="18"/>
+        </w:rPr>
+        <w:t xml:space="preserve">MINGW64 </w:t>
+      </w:r>
+      <w:r>
+        <w:rPr>
+          <w:rFonts w:ascii="Lucida Console" w:hAnsi="Lucida Console" w:cs="Lucida Console"/>
+          <w:color w:val="BFBF00"/>
+          <w:sz w:val="18"/>
+          <w:szCs w:val="18"/>
+        </w:rPr>
+        <w:t>~/</w:t>
+      </w:r>
+      <w:proofErr w:type="spellStart"/>
+      <w:r>
+        <w:rPr>
+          <w:rFonts w:ascii="Lucida Console" w:hAnsi="Lucida Console" w:cs="Lucida Console"/>
+          <w:color w:val="BFBF00"/>
+          <w:sz w:val="18"/>
+          <w:szCs w:val="18"/>
+        </w:rPr>
+        <w:t>Documents</w:t>
+      </w:r>
+      <w:proofErr w:type="spellEnd"/>
+      <w:r>
+        <w:rPr>
+          <w:rFonts w:ascii="Lucida Console" w:hAnsi="Lucida Console" w:cs="Lucida Console"/>
+          <w:color w:val="BFBF00"/>
+          <w:sz w:val="18"/>
+          <w:szCs w:val="18"/>
+        </w:rPr>
+        <w:t>/</w:t>
+      </w:r>
+      <w:proofErr w:type="spellStart"/>
+      <w:r>
+        <w:rPr>
+          <w:rFonts w:ascii="Lucida Console" w:hAnsi="Lucida Console" w:cs="Lucida Console"/>
+          <w:color w:val="BFBF00"/>
+          <w:sz w:val="18"/>
+          <w:szCs w:val="18"/>
+        </w:rPr>
+        <w:t>temp</w:t>
+      </w:r>
+      <w:proofErr w:type="spellEnd"/>
+      <w:r>
+        <w:rPr>
+          <w:rFonts w:ascii="Lucida Console" w:hAnsi="Lucida Console" w:cs="Lucida Console"/>
+          <w:color w:val="BFBF00"/>
+          <w:sz w:val="18"/>
+          <w:szCs w:val="18"/>
+        </w:rPr>
+        <w:t>/cajero_api1</w:t>
+      </w:r>
+      <w:r>
+        <w:rPr>
+          <w:rFonts w:ascii="Lucida Console" w:hAnsi="Lucida Console" w:cs="Lucida Console"/>
+          <w:color w:val="00BFBF"/>
+          <w:sz w:val="18"/>
+          <w:szCs w:val="18"/>
+        </w:rPr>
+        <w:t xml:space="preserve"> (master)</w:t>
+      </w:r>
+    </w:p>
+    <w:p>
+      <w:pPr>
+        <w:autoSpaceDE w:val="0"/>
+        <w:autoSpaceDN w:val="0"/>
+        <w:adjustRightInd w:val="0"/>
+        <w:spacing w:after="0" w:line="240" w:lineRule="auto"/>
+        <w:rPr>
+          <w:rFonts w:ascii="Lucida Console" w:hAnsi="Lucida Console" w:cs="Lucida Console"/>
+          <w:sz w:val="18"/>
+          <w:szCs w:val="18"/>
+          <w:lang w:val="en-US"/>
+        </w:rPr>
+      </w:pPr>
+      <w:r>
+        <w:rPr>
+          <w:rFonts w:ascii="Lucida Console" w:hAnsi="Lucida Console" w:cs="Lucida Console"/>
+          <w:sz w:val="18"/>
+          <w:szCs w:val="18"/>
+          <w:lang w:val="en-US"/>
+        </w:rPr>
+        <w:t>$ git fetch</w:t>
+      </w:r>
+    </w:p>
+    <w:p>
+      <w:pPr>
+        <w:autoSpaceDE w:val="0"/>
+        <w:autoSpaceDN w:val="0"/>
+        <w:adjustRightInd w:val="0"/>
+        <w:spacing w:after="0" w:line="240" w:lineRule="auto"/>
+        <w:rPr>
+          <w:rFonts w:ascii="Lucida Console" w:hAnsi="Lucida Console" w:cs="Lucida Console"/>
+          <w:sz w:val="18"/>
+          <w:szCs w:val="18"/>
+          <w:lang w:val="en-US"/>
+        </w:rPr>
+      </w:pPr>
+      <w:r>
+        <w:rPr>
+          <w:rFonts w:ascii="Lucida Console" w:hAnsi="Lucida Console" w:cs="Lucida Console"/>
+          <w:sz w:val="18"/>
+          <w:szCs w:val="18"/>
+          <w:lang w:val="en-US"/>
+        </w:rPr>
+        <w:t>remote: Enumerating objects: 4, done.</w:t>
+      </w:r>
+    </w:p>
+    <w:p>
+      <w:pPr>
+        <w:autoSpaceDE w:val="0"/>
+        <w:autoSpaceDN w:val="0"/>
+        <w:adjustRightInd w:val="0"/>
+        <w:spacing w:after="0" w:line="240" w:lineRule="auto"/>
+        <w:rPr>
+          <w:rFonts w:ascii="Lucida Console" w:hAnsi="Lucida Console" w:cs="Lucida Console"/>
+          <w:sz w:val="18"/>
+          <w:szCs w:val="18"/>
+          <w:lang w:val="en-US"/>
+        </w:rPr>
+      </w:pPr>
+      <w:r>
+        <w:rPr>
+          <w:rFonts w:ascii="Lucida Console" w:hAnsi="Lucida Console" w:cs="Lucida Console"/>
+          <w:sz w:val="18"/>
+          <w:szCs w:val="18"/>
+          <w:lang w:val="en-US"/>
+        </w:rPr>
+        <w:t>remote: Counting objects: 100% (4/4), done.</w:t>
+      </w:r>
+    </w:p>
+    <w:p>
+      <w:pPr>
+        <w:autoSpaceDE w:val="0"/>
+        <w:autoSpaceDN w:val="0"/>
+        <w:adjustRightInd w:val="0"/>
+        <w:spacing w:after="0" w:line="240" w:lineRule="auto"/>
+        <w:rPr>
+          <w:rFonts w:ascii="Lucida Console" w:hAnsi="Lucida Console" w:cs="Lucida Console"/>
+          <w:sz w:val="18"/>
+          <w:szCs w:val="18"/>
+          <w:lang w:val="en-US"/>
+        </w:rPr>
+      </w:pPr>
+      <w:r>
+        <w:rPr>
+          <w:rFonts w:ascii="Lucida Console" w:hAnsi="Lucida Console" w:cs="Lucida Console"/>
+          <w:sz w:val="18"/>
+          <w:szCs w:val="18"/>
+          <w:lang w:val="en-US"/>
+        </w:rPr>
+        <w:t>remote: Compressing objects: 100% (3/3), done.</w:t>
+      </w:r>
+    </w:p>
+    <w:p>
+      <w:pPr>
+        <w:autoSpaceDE w:val="0"/>
+        <w:autoSpaceDN w:val="0"/>
+        <w:adjustRightInd w:val="0"/>
+        <w:spacing w:after="0" w:line="240" w:lineRule="auto"/>
+        <w:rPr>
+          <w:rFonts w:ascii="Lucida Console" w:hAnsi="Lucida Console" w:cs="Lucida Console"/>
+          <w:sz w:val="18"/>
+          <w:szCs w:val="18"/>
+        </w:rPr>
+      </w:pPr>
+      <w:proofErr w:type="spellStart"/>
+      <w:r>
+        <w:rPr>
+          <w:rFonts w:ascii="Lucida Console" w:hAnsi="Lucida Console" w:cs="Lucida Console"/>
+          <w:sz w:val="18"/>
+          <w:szCs w:val="18"/>
+        </w:rPr>
+        <w:t>remote</w:t>
+      </w:r>
+      <w:proofErr w:type="spellEnd"/>
+      <w:r>
+        <w:rPr>
+          <w:rFonts w:ascii="Lucida Console" w:hAnsi="Lucida Console" w:cs="Lucida Console"/>
+          <w:sz w:val="18"/>
+          <w:szCs w:val="18"/>
+        </w:rPr>
+        <w:t xml:space="preserve">: Total 4 (delta 0), </w:t>
+      </w:r>
+      <w:proofErr w:type="spellStart"/>
+      <w:r>
+        <w:rPr>
+          <w:rFonts w:ascii="Lucida Console" w:hAnsi="Lucida Console" w:cs="Lucida Console"/>
+          <w:sz w:val="18"/>
+          <w:szCs w:val="18"/>
+        </w:rPr>
+        <w:t>reused</w:t>
+      </w:r>
+      <w:proofErr w:type="spellEnd"/>
+      <w:r>
+        <w:rPr>
+          <w:rFonts w:ascii="Lucida Console" w:hAnsi="Lucida Console" w:cs="Lucida Console"/>
+          <w:sz w:val="18"/>
+          <w:szCs w:val="18"/>
+        </w:rPr>
+        <w:t xml:space="preserve"> 0 (delta 0), pack-</w:t>
+      </w:r>
+      <w:proofErr w:type="spellStart"/>
+      <w:r>
+        <w:rPr>
+          <w:rFonts w:ascii="Lucida Console" w:hAnsi="Lucida Console" w:cs="Lucida Console"/>
+          <w:sz w:val="18"/>
+          <w:szCs w:val="18"/>
+        </w:rPr>
+        <w:t>reused</w:t>
+      </w:r>
+      <w:proofErr w:type="spellEnd"/>
+      <w:r>
+        <w:rPr>
+          <w:rFonts w:ascii="Lucida Console" w:hAnsi="Lucida Console" w:cs="Lucida Console"/>
+          <w:sz w:val="18"/>
+          <w:szCs w:val="18"/>
+        </w:rPr>
+        <w:t xml:space="preserve"> 0</w:t>
+      </w:r>
+    </w:p>
+    <w:p>
+      <w:pPr>
+        <w:autoSpaceDE w:val="0"/>
+        <w:autoSpaceDN w:val="0"/>
+        <w:adjustRightInd w:val="0"/>
+        <w:spacing w:after="0" w:line="240" w:lineRule="auto"/>
+        <w:rPr>
+          <w:rFonts w:ascii="Lucida Console" w:hAnsi="Lucida Console" w:cs="Lucida Console"/>
+          <w:sz w:val="18"/>
+          <w:szCs w:val="18"/>
+          <w:lang w:val="en-US"/>
+        </w:rPr>
+      </w:pPr>
+      <w:r>
+        <w:rPr>
+          <w:rFonts w:ascii="Lucida Console" w:hAnsi="Lucida Console" w:cs="Lucida Console"/>
+          <w:sz w:val="18"/>
+          <w:szCs w:val="18"/>
+          <w:lang w:val="en-US"/>
+        </w:rPr>
+        <w:t>Unpacking objects: 100% (4/4), 1.59 KiB | 7.00 KiB/s, done.</w:t>
+      </w:r>
+    </w:p>
+    <w:p>
+      <w:pPr>
+        <w:autoSpaceDE w:val="0"/>
+        <w:autoSpaceDN w:val="0"/>
+        <w:adjustRightInd w:val="0"/>
+        <w:spacing w:after="0" w:line="240" w:lineRule="auto"/>
+        <w:rPr>
+          <w:rFonts w:ascii="Lucida Console" w:hAnsi="Lucida Console" w:cs="Lucida Console"/>
+          <w:sz w:val="18"/>
+          <w:szCs w:val="18"/>
+          <w:lang w:val="en-US"/>
+        </w:rPr>
+      </w:pPr>
+      <w:r>
+        <w:rPr>
+          <w:rFonts w:ascii="Lucida Console" w:hAnsi="Lucida Console" w:cs="Lucida Console"/>
+          <w:sz w:val="18"/>
+          <w:szCs w:val="18"/>
+          <w:lang w:val="en-US"/>
+        </w:rPr>
+        <w:t>From https://github.com/LUNARVAEZC/cajero-api1</w:t>
+      </w:r>
+    </w:p>
+    <w:p>
+      <w:pPr>
+        <w:autoSpaceDE w:val="0"/>
+        <w:autoSpaceDN w:val="0"/>
+        <w:adjustRightInd w:val="0"/>
+        <w:spacing w:after="0" w:line="240" w:lineRule="auto"/>
+        <w:rPr>
+          <w:rFonts w:ascii="Lucida Console" w:hAnsi="Lucida Console" w:cs="Lucida Console"/>
+          <w:sz w:val="18"/>
+          <w:szCs w:val="18"/>
+          <w:lang w:val="en-US"/>
+        </w:rPr>
+      </w:pPr>
+      <w:r>
+        <w:rPr>
+          <w:rFonts w:ascii="Lucida Console" w:hAnsi="Lucida Console" w:cs="Lucida Console"/>
+          <w:sz w:val="18"/>
+          <w:szCs w:val="18"/>
+          <w:lang w:val="en-US"/>
+        </w:rPr>
+        <w:t xml:space="preserve"> * [new branch]      main       -&gt; origin/main</w:t>
+      </w:r>
+    </w:p>
+    <w:p>
+      <w:pPr>
+        <w:autoSpaceDE w:val="0"/>
+        <w:autoSpaceDN w:val="0"/>
+        <w:adjustRightInd w:val="0"/>
+        <w:spacing w:after="0" w:line="240" w:lineRule="auto"/>
+        <w:rPr>
+          <w:rFonts w:ascii="Lucida Console" w:hAnsi="Lucida Console" w:cs="Lucida Console"/>
+          <w:sz w:val="18"/>
+          <w:szCs w:val="18"/>
+          <w:lang w:val="en-US"/>
+        </w:rPr>
+      </w:pPr>
+    </w:p>
+    <w:p>
+      <w:pPr>
+        <w:autoSpaceDE w:val="0"/>
+        <w:autoSpaceDN w:val="0"/>
+        <w:adjustRightInd w:val="0"/>
+        <w:spacing w:after="0" w:line="240" w:lineRule="auto"/>
+        <w:rPr>
+          <w:rFonts w:ascii="Lucida Console" w:hAnsi="Lucida Console" w:cs="Lucida Console"/>
+          <w:color w:val="00BFBF"/>
+          <w:sz w:val="18"/>
+          <w:szCs w:val="18"/>
+          <w:lang w:val="en-US"/>
+        </w:rPr>
+      </w:pPr>
+      <w:r>
+        <w:rPr>
+          <w:rFonts w:ascii="Lucida Console" w:hAnsi="Lucida Console" w:cs="Lucida Console"/>
+          <w:color w:val="00BF00"/>
+          <w:sz w:val="18"/>
+          <w:szCs w:val="18"/>
+          <w:lang w:val="en-US"/>
+        </w:rPr>
+        <w:t xml:space="preserve">ITSTKCOBO2300@ITSTK-ENE-2016 </w:t>
+      </w:r>
+      <w:r>
+        <w:rPr>
+          <w:rFonts w:ascii="Lucida Console" w:hAnsi="Lucida Console" w:cs="Lucida Console"/>
+          <w:color w:val="BF00BF"/>
+          <w:sz w:val="18"/>
+          <w:szCs w:val="18"/>
+          <w:lang w:val="en-US"/>
+        </w:rPr>
+        <w:t xml:space="preserve">MINGW64 </w:t>
+      </w:r>
+      <w:r>
+        <w:rPr>
+          <w:rFonts w:ascii="Lucida Console" w:hAnsi="Lucida Console" w:cs="Lucida Console"/>
+          <w:color w:val="BFBF00"/>
+          <w:sz w:val="18"/>
+          <w:szCs w:val="18"/>
+          <w:lang w:val="en-US"/>
+        </w:rPr>
+        <w:t>~/Documents/temp/cajero_api1</w:t>
+      </w:r>
+      <w:r>
+        <w:rPr>
+          <w:rFonts w:ascii="Lucida Console" w:hAnsi="Lucida Console" w:cs="Lucida Console"/>
+          <w:color w:val="00BFBF"/>
+          <w:sz w:val="18"/>
+          <w:szCs w:val="18"/>
+          <w:lang w:val="en-US"/>
+        </w:rPr>
+        <w:t xml:space="preserve"> (master)</w:t>
+      </w:r>
+    </w:p>
+    <w:p>
+      <w:pPr>
+        <w:autoSpaceDE w:val="0"/>
+        <w:autoSpaceDN w:val="0"/>
+        <w:adjustRightInd w:val="0"/>
+        <w:spacing w:after="0" w:line="240" w:lineRule="auto"/>
+        <w:rPr>
+          <w:rFonts w:ascii="Lucida Console" w:hAnsi="Lucida Console" w:cs="Lucida Console"/>
+          <w:sz w:val="18"/>
+          <w:szCs w:val="18"/>
+          <w:lang w:val="en-US"/>
+        </w:rPr>
+      </w:pPr>
+      <w:r>
+        <w:rPr>
+          <w:rFonts w:ascii="Lucida Console" w:hAnsi="Lucida Console" w:cs="Lucida Console"/>
+          <w:sz w:val="18"/>
+          <w:szCs w:val="18"/>
+          <w:lang w:val="en-US"/>
+        </w:rPr>
+        <w:t>$ git pull origin main</w:t>
+      </w:r>
+    </w:p>
+    <w:p>
+      <w:pPr>
+        <w:autoSpaceDE w:val="0"/>
+        <w:autoSpaceDN w:val="0"/>
+        <w:adjustRightInd w:val="0"/>
+        <w:spacing w:after="0" w:line="240" w:lineRule="auto"/>
+        <w:rPr>
+          <w:rFonts w:ascii="Lucida Console" w:hAnsi="Lucida Console" w:cs="Lucida Console"/>
+          <w:sz w:val="18"/>
+          <w:szCs w:val="18"/>
+          <w:lang w:val="en-US"/>
+        </w:rPr>
+      </w:pPr>
+      <w:r>
+        <w:rPr>
+          <w:rFonts w:ascii="Lucida Console" w:hAnsi="Lucida Console" w:cs="Lucida Console"/>
+          <w:sz w:val="18"/>
+          <w:szCs w:val="18"/>
+          <w:lang w:val="en-US"/>
+        </w:rPr>
+        <w:t>From https://github.com/LUNARVAEZC/cajero-api1</w:t>
+      </w:r>
+    </w:p>
+    <w:p>
+      <w:pPr>
+        <w:autoSpaceDE w:val="0"/>
+        <w:autoSpaceDN w:val="0"/>
+        <w:adjustRightInd w:val="0"/>
+        <w:spacing w:after="0" w:line="240" w:lineRule="auto"/>
+        <w:rPr>
+          <w:rFonts w:ascii="Lucida Console" w:hAnsi="Lucida Console" w:cs="Lucida Console"/>
+          <w:sz w:val="18"/>
+          <w:szCs w:val="18"/>
+          <w:lang w:val="en-US"/>
+        </w:rPr>
+      </w:pPr>
+      <w:r>
+        <w:rPr>
+          <w:rFonts w:ascii="Lucida Console" w:hAnsi="Lucida Console" w:cs="Lucida Console"/>
+          <w:sz w:val="18"/>
+          <w:szCs w:val="18"/>
+          <w:lang w:val="en-US"/>
+        </w:rPr>
+        <w:t xml:space="preserve"> * branch            main       -&gt; FETCH_HEAD</w:t>
+      </w:r>
+    </w:p>
+    <w:p>
+      <w:pPr>
+        <w:autoSpaceDE w:val="0"/>
+        <w:autoSpaceDN w:val="0"/>
+        <w:adjustRightInd w:val="0"/>
+        <w:spacing w:after="0" w:line="240" w:lineRule="auto"/>
+        <w:rPr>
+          <w:rFonts w:ascii="Lucida Console" w:hAnsi="Lucida Console" w:cs="Lucida Console"/>
+          <w:sz w:val="18"/>
+          <w:szCs w:val="18"/>
+          <w:lang w:val="en-US"/>
+        </w:rPr>
+      </w:pPr>
+    </w:p>
+    <w:p>
+      <w:pPr>
+        <w:autoSpaceDE w:val="0"/>
+        <w:autoSpaceDN w:val="0"/>
+        <w:adjustRightInd w:val="0"/>
+        <w:spacing w:after="0" w:line="240" w:lineRule="auto"/>
+        <w:rPr>
+          <w:rFonts w:ascii="Lucida Console" w:hAnsi="Lucida Console" w:cs="Lucida Console"/>
+          <w:color w:val="00BFBF"/>
+          <w:sz w:val="18"/>
+          <w:szCs w:val="18"/>
+          <w:lang w:val="en-US"/>
+        </w:rPr>
+      </w:pPr>
+      <w:r>
+        <w:rPr>
+          <w:rFonts w:ascii="Lucida Console" w:hAnsi="Lucida Console" w:cs="Lucida Console"/>
+          <w:color w:val="00BF00"/>
+          <w:sz w:val="18"/>
+          <w:szCs w:val="18"/>
+          <w:lang w:val="en-US"/>
+        </w:rPr>
+        <w:t xml:space="preserve">ITSTKCOBO2300@ITSTK-ENE-2016 </w:t>
+      </w:r>
+      <w:r>
+        <w:rPr>
+          <w:rFonts w:ascii="Lucida Console" w:hAnsi="Lucida Console" w:cs="Lucida Console"/>
+          <w:color w:val="BF00BF"/>
+          <w:sz w:val="18"/>
+          <w:szCs w:val="18"/>
+          <w:lang w:val="en-US"/>
+        </w:rPr>
+        <w:t xml:space="preserve">MINGW64 </w:t>
+      </w:r>
+      <w:r>
+        <w:rPr>
+          <w:rFonts w:ascii="Lucida Console" w:hAnsi="Lucida Console" w:cs="Lucida Console"/>
+          <w:color w:val="BFBF00"/>
+          <w:sz w:val="18"/>
+          <w:szCs w:val="18"/>
+          <w:lang w:val="en-US"/>
+        </w:rPr>
+        <w:t>~/Documents/temp/cajero_api1</w:t>
+      </w:r>
+      <w:r>
+        <w:rPr>
+          <w:rFonts w:ascii="Lucida Console" w:hAnsi="Lucida Console" w:cs="Lucida Console"/>
+          <w:color w:val="00BFBF"/>
+          <w:sz w:val="18"/>
+          <w:szCs w:val="18"/>
+          <w:lang w:val="en-US"/>
+        </w:rPr>
+        <w:t xml:space="preserve"> (master)</w:t>
+      </w:r>
+    </w:p>
+    <w:p>
+      <w:pPr>
+        <w:autoSpaceDE w:val="0"/>
+        <w:autoSpaceDN w:val="0"/>
+        <w:adjustRightInd w:val="0"/>
+        <w:spacing w:after="0" w:line="240" w:lineRule="auto"/>
+        <w:rPr>
+          <w:rFonts w:ascii="Lucida Console" w:hAnsi="Lucida Console" w:cs="Lucida Console"/>
+          <w:sz w:val="18"/>
+          <w:szCs w:val="18"/>
+          <w:lang w:val="en-US"/>
+        </w:rPr>
+      </w:pPr>
+      <w:r>
+        <w:rPr>
+          <w:rFonts w:ascii="Lucida Console" w:hAnsi="Lucida Console" w:cs="Lucida Console"/>
+          <w:sz w:val="18"/>
+          <w:szCs w:val="18"/>
+          <w:lang w:val="en-US"/>
+        </w:rPr>
+        <w:t>$ git status</w:t>
+      </w:r>
+    </w:p>
+    <w:p>
+      <w:pPr>
+        <w:autoSpaceDE w:val="0"/>
+        <w:autoSpaceDN w:val="0"/>
+        <w:adjustRightInd w:val="0"/>
+        <w:spacing w:after="0" w:line="240" w:lineRule="auto"/>
+        <w:rPr>
+          <w:rFonts w:ascii="Lucida Console" w:hAnsi="Lucida Console" w:cs="Lucida Console"/>
+          <w:sz w:val="18"/>
+          <w:szCs w:val="18"/>
+          <w:lang w:val="en-US"/>
+        </w:rPr>
+      </w:pPr>
+      <w:r>
+        <w:rPr>
+          <w:rFonts w:ascii="Lucida Console" w:hAnsi="Lucida Console" w:cs="Lucida Console"/>
+          <w:sz w:val="18"/>
+          <w:szCs w:val="18"/>
+          <w:lang w:val="en-US"/>
+        </w:rPr>
+        <w:t>On branch master</w:t>
+      </w:r>
+    </w:p>
+    <w:p>
+      <w:pPr>
+        <w:autoSpaceDE w:val="0"/>
+        <w:autoSpaceDN w:val="0"/>
+        <w:adjustRightInd w:val="0"/>
+        <w:spacing w:after="0" w:line="240" w:lineRule="auto"/>
+        <w:rPr>
+          <w:rFonts w:ascii="Lucida Console" w:hAnsi="Lucida Console" w:cs="Lucida Console"/>
+          <w:sz w:val="18"/>
+          <w:szCs w:val="18"/>
+          <w:lang w:val="en-US"/>
+        </w:rPr>
+      </w:pPr>
+      <w:r>
+        <w:rPr>
+          <w:rFonts w:ascii="Lucida Console" w:hAnsi="Lucida Console" w:cs="Lucida Console"/>
+          <w:sz w:val="18"/>
+          <w:szCs w:val="18"/>
+          <w:lang w:val="en-US"/>
+        </w:rPr>
+        <w:t>Untracked files:</w:t>
+      </w:r>
+    </w:p>
+    <w:p>
+      <w:pPr>
+        <w:autoSpaceDE w:val="0"/>
+        <w:autoSpaceDN w:val="0"/>
+        <w:adjustRightInd w:val="0"/>
+        <w:spacing w:after="0" w:line="240" w:lineRule="auto"/>
+        <w:rPr>
+          <w:rFonts w:ascii="Lucida Console" w:hAnsi="Lucida Console" w:cs="Lucida Console"/>
+          <w:sz w:val="18"/>
+          <w:szCs w:val="18"/>
+          <w:lang w:val="en-US"/>
+        </w:rPr>
+      </w:pPr>
+      <w:r>
+        <w:rPr>
+          <w:rFonts w:ascii="Lucida Console" w:hAnsi="Lucida Console" w:cs="Lucida Console"/>
+          <w:sz w:val="18"/>
+          <w:szCs w:val="18"/>
+          <w:lang w:val="en-US"/>
+        </w:rPr>
+        <w:t xml:space="preserve">  (use "git add &lt;file&gt;..." to include in what will be committed)</w:t>
+      </w:r>
+    </w:p>
+    <w:p>
+      <w:pPr>
+        <w:autoSpaceDE w:val="0"/>
+        <w:autoSpaceDN w:val="0"/>
+        <w:adjustRightInd w:val="0"/>
+        <w:spacing w:after="0" w:line="240" w:lineRule="auto"/>
+        <w:rPr>
+          <w:rFonts w:ascii="Lucida Console" w:hAnsi="Lucida Console" w:cs="Lucida Console"/>
+          <w:color w:val="BF0000"/>
+          <w:sz w:val="18"/>
+          <w:szCs w:val="18"/>
+        </w:rPr>
+      </w:pPr>
+      <w:r>
+        <w:rPr>
+          <w:rFonts w:ascii="Lucida Console" w:hAnsi="Lucida Console" w:cs="Lucida Console"/>
+          <w:sz w:val="18"/>
+          <w:szCs w:val="18"/>
+          <w:lang w:val="en-US"/>
+        </w:rPr>
+        <w:t xml:space="preserve">        </w:t>
+      </w:r>
+      <w:r>
+        <w:rPr>
+          <w:rFonts w:ascii="Lucida Console" w:hAnsi="Lucida Console" w:cs="Lucida Console"/>
+          <w:color w:val="BF0000"/>
+          <w:sz w:val="18"/>
+          <w:szCs w:val="18"/>
+        </w:rPr>
+        <w:t>.</w:t>
+      </w:r>
+      <w:proofErr w:type="spellStart"/>
+      <w:r>
+        <w:rPr>
+          <w:rFonts w:ascii="Lucida Console" w:hAnsi="Lucida Console" w:cs="Lucida Console"/>
+          <w:color w:val="BF0000"/>
+          <w:sz w:val="18"/>
+          <w:szCs w:val="18"/>
+        </w:rPr>
+        <w:t>DS_Store</w:t>
+      </w:r>
+      <w:proofErr w:type="spellEnd"/>
+    </w:p>
+    <w:p>
+      <w:pPr>
+        <w:autoSpaceDE w:val="0"/>
+        <w:autoSpaceDN w:val="0"/>
+        <w:adjustRightInd w:val="0"/>
+        <w:spacing w:after="0" w:line="240" w:lineRule="auto"/>
+        <w:rPr>
+          <w:rFonts w:ascii="Lucida Console" w:hAnsi="Lucida Console" w:cs="Lucida Console"/>
+          <w:color w:val="BF0000"/>
+          <w:sz w:val="18"/>
+          <w:szCs w:val="18"/>
+        </w:rPr>
+      </w:pPr>
+      <w:r>
+        <w:rPr>
+          <w:rFonts w:ascii="Lucida Console" w:hAnsi="Lucida Console" w:cs="Lucida Console"/>
+          <w:sz w:val="18"/>
+          <w:szCs w:val="18"/>
+        </w:rPr>
+        <w:t xml:space="preserve">        </w:t>
+      </w:r>
+      <w:r>
+        <w:rPr>
+          <w:rFonts w:ascii="Lucida Console" w:hAnsi="Lucida Console" w:cs="Lucida Console"/>
+          <w:color w:val="BF0000"/>
+          <w:sz w:val="18"/>
+          <w:szCs w:val="18"/>
+        </w:rPr>
+        <w:t>.</w:t>
+      </w:r>
+      <w:proofErr w:type="spellStart"/>
+      <w:r>
+        <w:rPr>
+          <w:rFonts w:ascii="Lucida Console" w:hAnsi="Lucida Console" w:cs="Lucida Console"/>
+          <w:color w:val="BF0000"/>
+          <w:sz w:val="18"/>
+          <w:szCs w:val="18"/>
+        </w:rPr>
+        <w:t>vscode</w:t>
+      </w:r>
+      <w:proofErr w:type="spellEnd"/>
+      <w:r>
+        <w:rPr>
+          <w:rFonts w:ascii="Lucida Console" w:hAnsi="Lucida Console" w:cs="Lucida Console"/>
+          <w:color w:val="BF0000"/>
+          <w:sz w:val="18"/>
+          <w:szCs w:val="18"/>
+        </w:rPr>
+        <w:t>/</w:t>
+      </w:r>
+    </w:p>
+    <w:p>
+      <w:pPr>
+        <w:autoSpaceDE w:val="0"/>
+        <w:autoSpaceDN w:val="0"/>
+        <w:adjustRightInd w:val="0"/>
+        <w:spacing w:after="0" w:line="240" w:lineRule="auto"/>
+        <w:rPr>
+          <w:rFonts w:ascii="Lucida Console" w:hAnsi="Lucida Console" w:cs="Lucida Console"/>
+          <w:color w:val="BF0000"/>
+          <w:sz w:val="18"/>
+          <w:szCs w:val="18"/>
+        </w:rPr>
+      </w:pPr>
+      <w:r>
+        <w:rPr>
+          <w:rFonts w:ascii="Lucida Console" w:hAnsi="Lucida Console" w:cs="Lucida Console"/>
+          <w:sz w:val="18"/>
+          <w:szCs w:val="18"/>
+        </w:rPr>
+        <w:t xml:space="preserve">        </w:t>
+      </w:r>
+      <w:r>
+        <w:rPr>
+          <w:rFonts w:ascii="Lucida Console" w:hAnsi="Lucida Console" w:cs="Lucida Console"/>
+          <w:color w:val="BF0000"/>
+          <w:sz w:val="18"/>
+          <w:szCs w:val="18"/>
+        </w:rPr>
+        <w:t>Notas de clase.docx</w:t>
+      </w:r>
+    </w:p>
+    <w:p>
+      <w:pPr>
+        <w:autoSpaceDE w:val="0"/>
+        <w:autoSpaceDN w:val="0"/>
+        <w:adjustRightInd w:val="0"/>
+        <w:spacing w:after="0" w:line="240" w:lineRule="auto"/>
+        <w:rPr>
+          <w:rFonts w:ascii="Lucida Console" w:hAnsi="Lucida Console" w:cs="Lucida Console"/>
+          <w:color w:val="BF0000"/>
+          <w:sz w:val="18"/>
+          <w:szCs w:val="18"/>
+          <w:lang w:val="en-US"/>
+        </w:rPr>
+      </w:pPr>
+      <w:r>
+        <w:rPr>
+          <w:rFonts w:ascii="Lucida Console" w:hAnsi="Lucida Console" w:cs="Lucida Console"/>
+          <w:sz w:val="18"/>
+          <w:szCs w:val="18"/>
+        </w:rPr>
+        <w:t xml:space="preserve">        </w:t>
+      </w:r>
+      <w:r>
+        <w:rPr>
+          <w:rFonts w:ascii="Lucida Console" w:hAnsi="Lucida Console" w:cs="Lucida Console"/>
+          <w:color w:val="BF0000"/>
+          <w:sz w:val="18"/>
+          <w:szCs w:val="18"/>
+          <w:lang w:val="en-US"/>
+        </w:rPr>
+        <w:t>__init__.py</w:t>
+      </w:r>
+    </w:p>
+    <w:p>
+      <w:pPr>
+        <w:autoSpaceDE w:val="0"/>
+        <w:autoSpaceDN w:val="0"/>
+        <w:adjustRightInd w:val="0"/>
+        <w:spacing w:after="0" w:line="240" w:lineRule="auto"/>
+        <w:rPr>
+          <w:rFonts w:ascii="Lucida Console" w:hAnsi="Lucida Console" w:cs="Lucida Console"/>
+          <w:color w:val="BF0000"/>
+          <w:sz w:val="18"/>
+          <w:szCs w:val="18"/>
+          <w:lang w:val="en-US"/>
+        </w:rPr>
+      </w:pPr>
+      <w:r>
+        <w:rPr>
+          <w:rFonts w:ascii="Lucida Console" w:hAnsi="Lucida Console" w:cs="Lucida Console"/>
+          <w:sz w:val="18"/>
+          <w:szCs w:val="18"/>
+          <w:lang w:val="en-US"/>
+        </w:rPr>
+        <w:t xml:space="preserve">        </w:t>
+      </w:r>
+      <w:proofErr w:type="spellStart"/>
+      <w:r>
+        <w:rPr>
+          <w:rFonts w:ascii="Lucida Console" w:hAnsi="Lucida Console" w:cs="Lucida Console"/>
+          <w:color w:val="BF0000"/>
+          <w:sz w:val="18"/>
+          <w:szCs w:val="18"/>
+          <w:lang w:val="en-US"/>
+        </w:rPr>
+        <w:t>db</w:t>
+      </w:r>
+      <w:proofErr w:type="spellEnd"/>
+      <w:r>
+        <w:rPr>
+          <w:rFonts w:ascii="Lucida Console" w:hAnsi="Lucida Console" w:cs="Lucida Console"/>
+          <w:color w:val="BF0000"/>
+          <w:sz w:val="18"/>
+          <w:szCs w:val="18"/>
+          <w:lang w:val="en-US"/>
+        </w:rPr>
+        <w:t>/</w:t>
+      </w:r>
+    </w:p>
+    <w:p>
+      <w:pPr>
+        <w:autoSpaceDE w:val="0"/>
+        <w:autoSpaceDN w:val="0"/>
+        <w:adjustRightInd w:val="0"/>
+        <w:spacing w:after="0" w:line="240" w:lineRule="auto"/>
+        <w:rPr>
+          <w:rFonts w:ascii="Lucida Console" w:hAnsi="Lucida Console" w:cs="Lucida Console"/>
+          <w:color w:val="BF0000"/>
+          <w:sz w:val="18"/>
+          <w:szCs w:val="18"/>
+          <w:lang w:val="en-US"/>
+        </w:rPr>
+      </w:pPr>
+      <w:r>
+        <w:rPr>
+          <w:rFonts w:ascii="Lucida Console" w:hAnsi="Lucida Console" w:cs="Lucida Console"/>
+          <w:sz w:val="18"/>
+          <w:szCs w:val="18"/>
+          <w:lang w:val="en-US"/>
+        </w:rPr>
+        <w:t xml:space="preserve">        </w:t>
+      </w:r>
+      <w:r>
+        <w:rPr>
+          <w:rFonts w:ascii="Lucida Console" w:hAnsi="Lucida Console" w:cs="Lucida Console"/>
+          <w:color w:val="BF0000"/>
+          <w:sz w:val="18"/>
+          <w:szCs w:val="18"/>
+          <w:lang w:val="en-US"/>
+        </w:rPr>
+        <w:t>main.py</w:t>
+      </w:r>
+    </w:p>
+    <w:p>
+      <w:pPr>
+        <w:autoSpaceDE w:val="0"/>
+        <w:autoSpaceDN w:val="0"/>
+        <w:adjustRightInd w:val="0"/>
+        <w:spacing w:after="0" w:line="240" w:lineRule="auto"/>
+        <w:rPr>
+          <w:rFonts w:ascii="Lucida Console" w:hAnsi="Lucida Console" w:cs="Lucida Console"/>
+          <w:color w:val="BF0000"/>
+          <w:sz w:val="18"/>
+          <w:szCs w:val="18"/>
+          <w:lang w:val="en-US"/>
+        </w:rPr>
+      </w:pPr>
+      <w:r>
+        <w:rPr>
+          <w:rFonts w:ascii="Lucida Console" w:hAnsi="Lucida Console" w:cs="Lucida Console"/>
+          <w:sz w:val="18"/>
+          <w:szCs w:val="18"/>
+          <w:lang w:val="en-US"/>
+        </w:rPr>
+        <w:t xml:space="preserve">        </w:t>
+      </w:r>
+      <w:r>
+        <w:rPr>
+          <w:rFonts w:ascii="Lucida Console" w:hAnsi="Lucida Console" w:cs="Lucida Console"/>
+          <w:color w:val="BF0000"/>
+          <w:sz w:val="18"/>
+          <w:szCs w:val="18"/>
+          <w:lang w:val="en-US"/>
+        </w:rPr>
+        <w:t>models/</w:t>
+      </w:r>
+    </w:p>
+    <w:p>
+      <w:pPr>
+        <w:autoSpaceDE w:val="0"/>
+        <w:autoSpaceDN w:val="0"/>
+        <w:adjustRightInd w:val="0"/>
+        <w:spacing w:after="0" w:line="240" w:lineRule="auto"/>
+        <w:rPr>
+          <w:rFonts w:ascii="Lucida Console" w:hAnsi="Lucida Console" w:cs="Lucida Console"/>
+          <w:color w:val="BF0000"/>
+          <w:sz w:val="18"/>
+          <w:szCs w:val="18"/>
+          <w:lang w:val="en-US"/>
+        </w:rPr>
+      </w:pPr>
+      <w:r>
+        <w:rPr>
+          <w:rFonts w:ascii="Lucida Console" w:hAnsi="Lucida Console" w:cs="Lucida Console"/>
+          <w:sz w:val="18"/>
+          <w:szCs w:val="18"/>
+          <w:lang w:val="en-US"/>
+        </w:rPr>
+        <w:t xml:space="preserve">        </w:t>
+      </w:r>
+      <w:r>
+        <w:rPr>
+          <w:rFonts w:ascii="Lucida Console" w:hAnsi="Lucida Console" w:cs="Lucida Console"/>
+          <w:color w:val="BF0000"/>
+          <w:sz w:val="18"/>
+          <w:szCs w:val="18"/>
+          <w:lang w:val="en-US"/>
+        </w:rPr>
+        <w:t>readme-len.txt</w:t>
+      </w:r>
+    </w:p>
+    <w:p>
+      <w:pPr>
+        <w:autoSpaceDE w:val="0"/>
+        <w:autoSpaceDN w:val="0"/>
+        <w:adjustRightInd w:val="0"/>
+        <w:spacing w:after="0" w:line="240" w:lineRule="auto"/>
+        <w:rPr>
+          <w:rFonts w:ascii="Lucida Console" w:hAnsi="Lucida Console" w:cs="Lucida Console"/>
+          <w:color w:val="BF0000"/>
+          <w:sz w:val="18"/>
+          <w:szCs w:val="18"/>
+          <w:lang w:val="en-US"/>
+        </w:rPr>
+      </w:pPr>
+    </w:p>
+    <w:p>
+      <w:pPr>
+        <w:autoSpaceDE w:val="0"/>
+        <w:autoSpaceDN w:val="0"/>
+        <w:adjustRightInd w:val="0"/>
+        <w:spacing w:after="0" w:line="240" w:lineRule="auto"/>
+        <w:rPr>
+          <w:rFonts w:ascii="Lucida Console" w:hAnsi="Lucida Console" w:cs="Lucida Console"/>
+          <w:sz w:val="18"/>
+          <w:szCs w:val="18"/>
+          <w:lang w:val="en-US"/>
+        </w:rPr>
+      </w:pPr>
+      <w:r>
+        <w:rPr>
+          <w:rFonts w:ascii="Lucida Console" w:hAnsi="Lucida Console" w:cs="Lucida Console"/>
+          <w:sz w:val="18"/>
+          <w:szCs w:val="18"/>
+          <w:lang w:val="en-US"/>
+        </w:rPr>
+        <w:t>nothing added to commit but untracked files present (use "git add" to track)</w:t>
+      </w:r>
+    </w:p>
+    <w:p>
+      <w:pPr>
+        <w:autoSpaceDE w:val="0"/>
+        <w:autoSpaceDN w:val="0"/>
+        <w:adjustRightInd w:val="0"/>
+        <w:spacing w:after="0" w:line="240" w:lineRule="auto"/>
+        <w:rPr>
+          <w:rFonts w:ascii="Lucida Console" w:hAnsi="Lucida Console" w:cs="Lucida Console"/>
+          <w:sz w:val="18"/>
+          <w:szCs w:val="18"/>
+          <w:lang w:val="en-US"/>
+        </w:rPr>
+      </w:pPr>
+    </w:p>
+    <w:p>
+      <w:pPr>
+        <w:autoSpaceDE w:val="0"/>
+        <w:autoSpaceDN w:val="0"/>
+        <w:adjustRightInd w:val="0"/>
+        <w:spacing w:after="0" w:line="240" w:lineRule="auto"/>
+        <w:rPr>
+          <w:rFonts w:ascii="Lucida Console" w:hAnsi="Lucida Console" w:cs="Lucida Console"/>
+          <w:color w:val="00BFBF"/>
+          <w:sz w:val="18"/>
+          <w:szCs w:val="18"/>
+        </w:rPr>
+      </w:pPr>
+      <w:r>
+        <w:rPr>
+          <w:rFonts w:ascii="Lucida Console" w:hAnsi="Lucida Console" w:cs="Lucida Console"/>
+          <w:color w:val="00BF00"/>
+          <w:sz w:val="18"/>
+          <w:szCs w:val="18"/>
+        </w:rPr>
+        <w:t xml:space="preserve">ITSTKCOBO2300@ITSTK-ENE-2016 </w:t>
+      </w:r>
+      <w:r>
+        <w:rPr>
+          <w:rFonts w:ascii="Lucida Console" w:hAnsi="Lucida Console" w:cs="Lucida Console"/>
+          <w:color w:val="BF00BF"/>
+          <w:sz w:val="18"/>
+          <w:szCs w:val="18"/>
+        </w:rPr>
+        <w:t xml:space="preserve">MINGW64 </w:t>
+      </w:r>
+      <w:r>
+        <w:rPr>
+          <w:rFonts w:ascii="Lucida Console" w:hAnsi="Lucida Console" w:cs="Lucida Console"/>
+          <w:color w:val="BFBF00"/>
+          <w:sz w:val="18"/>
+          <w:szCs w:val="18"/>
+        </w:rPr>
+        <w:t>~/</w:t>
+      </w:r>
+      <w:proofErr w:type="spellStart"/>
+      <w:r>
+        <w:rPr>
+          <w:rFonts w:ascii="Lucida Console" w:hAnsi="Lucida Console" w:cs="Lucida Console"/>
+          <w:color w:val="BFBF00"/>
+          <w:sz w:val="18"/>
+          <w:szCs w:val="18"/>
+        </w:rPr>
+        <w:t>Documents</w:t>
+      </w:r>
+      <w:proofErr w:type="spellEnd"/>
+      <w:r>
+        <w:rPr>
+          <w:rFonts w:ascii="Lucida Console" w:hAnsi="Lucida Console" w:cs="Lucida Console"/>
+          <w:color w:val="BFBF00"/>
+          <w:sz w:val="18"/>
+          <w:szCs w:val="18"/>
+        </w:rPr>
+        <w:t>/</w:t>
+      </w:r>
+      <w:proofErr w:type="spellStart"/>
+      <w:r>
+        <w:rPr>
+          <w:rFonts w:ascii="Lucida Console" w:hAnsi="Lucida Console" w:cs="Lucida Console"/>
+          <w:color w:val="BFBF00"/>
+          <w:sz w:val="18"/>
+          <w:szCs w:val="18"/>
+        </w:rPr>
+        <w:t>temp</w:t>
+      </w:r>
+      <w:proofErr w:type="spellEnd"/>
+      <w:r>
+        <w:rPr>
+          <w:rFonts w:ascii="Lucida Console" w:hAnsi="Lucida Console" w:cs="Lucida Console"/>
+          <w:color w:val="BFBF00"/>
+          <w:sz w:val="18"/>
+          <w:szCs w:val="18"/>
+        </w:rPr>
+        <w:t>/cajero_api1</w:t>
+      </w:r>
+      <w:r>
+        <w:rPr>
+          <w:rFonts w:ascii="Lucida Console" w:hAnsi="Lucida Console" w:cs="Lucida Console"/>
+          <w:color w:val="00BFBF"/>
+          <w:sz w:val="18"/>
+          <w:szCs w:val="18"/>
+        </w:rPr>
+        <w:t xml:space="preserve"> (master)</w:t>
+      </w:r>
+    </w:p>
+    <w:p>
+      <w:pPr>
+        <w:autoSpaceDE w:val="0"/>
+        <w:autoSpaceDN w:val="0"/>
+        <w:adjustRightInd w:val="0"/>
+        <w:spacing w:after="0" w:line="240" w:lineRule="auto"/>
+        <w:rPr>
+          <w:rFonts w:ascii="Lucida Console" w:hAnsi="Lucida Console" w:cs="Lucida Console"/>
+          <w:sz w:val="18"/>
+          <w:szCs w:val="18"/>
+        </w:rPr>
+      </w:pPr>
+      <w:r>
+        <w:rPr>
+          <w:rFonts w:ascii="Lucida Console" w:hAnsi="Lucida Console" w:cs="Lucida Console"/>
+          <w:sz w:val="18"/>
+          <w:szCs w:val="18"/>
+        </w:rPr>
+        <w:t xml:space="preserve">$ </w:t>
+      </w:r>
+      <w:proofErr w:type="spellStart"/>
+      <w:r>
+        <w:rPr>
+          <w:rFonts w:ascii="Lucida Console" w:hAnsi="Lucida Console" w:cs="Lucida Console"/>
+          <w:sz w:val="18"/>
+          <w:szCs w:val="18"/>
+        </w:rPr>
+        <w:t>git</w:t>
+      </w:r>
+      <w:proofErr w:type="spellEnd"/>
+      <w:r>
+        <w:rPr>
+          <w:rFonts w:ascii="Lucida Console" w:hAnsi="Lucida Console" w:cs="Lucida Console"/>
+          <w:sz w:val="18"/>
+          <w:szCs w:val="18"/>
+        </w:rPr>
+        <w:t xml:space="preserve"> </w:t>
+      </w:r>
+      <w:proofErr w:type="spellStart"/>
+      <w:r>
+        <w:rPr>
+          <w:rFonts w:ascii="Lucida Console" w:hAnsi="Lucida Console" w:cs="Lucida Console"/>
+          <w:sz w:val="18"/>
+          <w:szCs w:val="18"/>
+        </w:rPr>
+        <w:t>add</w:t>
+      </w:r>
+      <w:proofErr w:type="spellEnd"/>
+      <w:r>
+        <w:rPr>
+          <w:rFonts w:ascii="Lucida Console" w:hAnsi="Lucida Console" w:cs="Lucida Console"/>
+          <w:sz w:val="18"/>
+          <w:szCs w:val="18"/>
+        </w:rPr>
+        <w:t xml:space="preserve"> .</w:t>
+      </w:r>
+    </w:p>
+    <w:p>
+      <w:pPr>
+        <w:autoSpaceDE w:val="0"/>
+        <w:autoSpaceDN w:val="0"/>
+        <w:adjustRightInd w:val="0"/>
+        <w:spacing w:after="0" w:line="240" w:lineRule="auto"/>
+        <w:rPr>
+          <w:rFonts w:ascii="Lucida Console" w:hAnsi="Lucida Console" w:cs="Lucida Console"/>
+          <w:sz w:val="18"/>
+          <w:szCs w:val="18"/>
+        </w:rPr>
+      </w:pPr>
+    </w:p>
+    <w:p>
+      <w:pPr>
+        <w:autoSpaceDE w:val="0"/>
+        <w:autoSpaceDN w:val="0"/>
+        <w:adjustRightInd w:val="0"/>
+        <w:spacing w:after="0" w:line="240" w:lineRule="auto"/>
+        <w:rPr>
+          <w:rFonts w:ascii="Lucida Console" w:hAnsi="Lucida Console" w:cs="Lucida Console"/>
+          <w:color w:val="00BFBF"/>
+          <w:sz w:val="18"/>
+          <w:szCs w:val="18"/>
+        </w:rPr>
+      </w:pPr>
+      <w:r>
+        <w:rPr>
+          <w:rFonts w:ascii="Lucida Console" w:hAnsi="Lucida Console" w:cs="Lucida Console"/>
+          <w:color w:val="00BF00"/>
+          <w:sz w:val="18"/>
+          <w:szCs w:val="18"/>
+        </w:rPr>
+        <w:t xml:space="preserve">ITSTKCOBO2300@ITSTK-ENE-2016 </w:t>
+      </w:r>
+      <w:r>
+        <w:rPr>
+          <w:rFonts w:ascii="Lucida Console" w:hAnsi="Lucida Console" w:cs="Lucida Console"/>
+          <w:color w:val="BF00BF"/>
+          <w:sz w:val="18"/>
+          <w:szCs w:val="18"/>
+        </w:rPr>
+        <w:t xml:space="preserve">MINGW64 </w:t>
+      </w:r>
+      <w:r>
+        <w:rPr>
+          <w:rFonts w:ascii="Lucida Console" w:hAnsi="Lucida Console" w:cs="Lucida Console"/>
+          <w:color w:val="BFBF00"/>
+          <w:sz w:val="18"/>
+          <w:szCs w:val="18"/>
+        </w:rPr>
+        <w:t>~/</w:t>
+      </w:r>
+      <w:proofErr w:type="spellStart"/>
+      <w:r>
+        <w:rPr>
+          <w:rFonts w:ascii="Lucida Console" w:hAnsi="Lucida Console" w:cs="Lucida Console"/>
+          <w:color w:val="BFBF00"/>
+          <w:sz w:val="18"/>
+          <w:szCs w:val="18"/>
+        </w:rPr>
+        <w:t>Documents</w:t>
+      </w:r>
+      <w:proofErr w:type="spellEnd"/>
+      <w:r>
+        <w:rPr>
+          <w:rFonts w:ascii="Lucida Console" w:hAnsi="Lucida Console" w:cs="Lucida Console"/>
+          <w:color w:val="BFBF00"/>
+          <w:sz w:val="18"/>
+          <w:szCs w:val="18"/>
+        </w:rPr>
+        <w:t>/</w:t>
+      </w:r>
+      <w:proofErr w:type="spellStart"/>
+      <w:r>
+        <w:rPr>
+          <w:rFonts w:ascii="Lucida Console" w:hAnsi="Lucida Console" w:cs="Lucida Console"/>
+          <w:color w:val="BFBF00"/>
+          <w:sz w:val="18"/>
+          <w:szCs w:val="18"/>
+        </w:rPr>
+        <w:t>temp</w:t>
+      </w:r>
+      <w:proofErr w:type="spellEnd"/>
+      <w:r>
+        <w:rPr>
+          <w:rFonts w:ascii="Lucida Console" w:hAnsi="Lucida Console" w:cs="Lucida Console"/>
+          <w:color w:val="BFBF00"/>
+          <w:sz w:val="18"/>
+          <w:szCs w:val="18"/>
+        </w:rPr>
+        <w:t>/cajero_api1</w:t>
+      </w:r>
+      <w:r>
+        <w:rPr>
+          <w:rFonts w:ascii="Lucida Console" w:hAnsi="Lucida Console" w:cs="Lucida Console"/>
+          <w:color w:val="00BFBF"/>
+          <w:sz w:val="18"/>
+          <w:szCs w:val="18"/>
+        </w:rPr>
+        <w:t xml:space="preserve"> (master)</w:t>
+      </w:r>
+    </w:p>
+    <w:p>
+      <w:pPr>
+        <w:autoSpaceDE w:val="0"/>
+        <w:autoSpaceDN w:val="0"/>
+        <w:adjustRightInd w:val="0"/>
+        <w:spacing w:after="0" w:line="240" w:lineRule="auto"/>
+        <w:rPr>
+          <w:rFonts w:ascii="Lucida Console" w:hAnsi="Lucida Console" w:cs="Lucida Console"/>
+          <w:sz w:val="18"/>
+          <w:szCs w:val="18"/>
+        </w:rPr>
+      </w:pPr>
+      <w:r>
+        <w:rPr>
+          <w:rFonts w:ascii="Lucida Console" w:hAnsi="Lucida Console" w:cs="Lucida Console"/>
+          <w:sz w:val="18"/>
+          <w:szCs w:val="18"/>
+        </w:rPr>
+        <w:t xml:space="preserve">$ </w:t>
+      </w:r>
+      <w:proofErr w:type="spellStart"/>
+      <w:r>
+        <w:rPr>
+          <w:rFonts w:ascii="Lucida Console" w:hAnsi="Lucida Console" w:cs="Lucida Console"/>
+          <w:sz w:val="18"/>
+          <w:szCs w:val="18"/>
+        </w:rPr>
+        <w:t>git</w:t>
+      </w:r>
+      <w:proofErr w:type="spellEnd"/>
+      <w:r>
+        <w:rPr>
+          <w:rFonts w:ascii="Lucida Console" w:hAnsi="Lucida Console" w:cs="Lucida Console"/>
+          <w:sz w:val="18"/>
+          <w:szCs w:val="18"/>
+        </w:rPr>
+        <w:t xml:space="preserve"> </w:t>
+      </w:r>
+      <w:proofErr w:type="spellStart"/>
+      <w:r>
+        <w:rPr>
+          <w:rFonts w:ascii="Lucida Console" w:hAnsi="Lucida Console" w:cs="Lucida Console"/>
+          <w:sz w:val="18"/>
+          <w:szCs w:val="18"/>
+        </w:rPr>
+        <w:t>commit</w:t>
+      </w:r>
+      <w:proofErr w:type="spellEnd"/>
+      <w:r>
+        <w:rPr>
+          <w:rFonts w:ascii="Lucida Console" w:hAnsi="Lucida Console" w:cs="Lucida Console"/>
+          <w:sz w:val="18"/>
+          <w:szCs w:val="18"/>
+        </w:rPr>
+        <w:t xml:space="preserve"> -m "ara </w:t>
+      </w:r>
+      <w:proofErr w:type="spellStart"/>
+      <w:r>
+        <w:rPr>
+          <w:rFonts w:ascii="Lucida Console" w:hAnsi="Lucida Console" w:cs="Lucida Console"/>
+          <w:sz w:val="18"/>
+          <w:szCs w:val="18"/>
+        </w:rPr>
+        <w:t>version</w:t>
+      </w:r>
+      <w:proofErr w:type="spellEnd"/>
+      <w:r>
+        <w:rPr>
+          <w:rFonts w:ascii="Lucida Console" w:hAnsi="Lucida Console" w:cs="Lucida Console"/>
+          <w:sz w:val="18"/>
+          <w:szCs w:val="18"/>
+        </w:rPr>
+        <w:t xml:space="preserve"> de </w:t>
+      </w:r>
+      <w:proofErr w:type="spellStart"/>
+      <w:r>
+        <w:rPr>
+          <w:rFonts w:ascii="Lucida Console" w:hAnsi="Lucida Console" w:cs="Lucida Console"/>
+          <w:sz w:val="18"/>
+          <w:szCs w:val="18"/>
+        </w:rPr>
+        <w:t>fastAPI</w:t>
+      </w:r>
+      <w:proofErr w:type="spellEnd"/>
+      <w:r>
+        <w:rPr>
+          <w:rFonts w:ascii="Lucida Console" w:hAnsi="Lucida Console" w:cs="Lucida Console"/>
+          <w:sz w:val="18"/>
+          <w:szCs w:val="18"/>
+        </w:rPr>
+        <w:t>"</w:t>
+      </w:r>
+    </w:p>
+    <w:p>
+      <w:pPr>
+        <w:autoSpaceDE w:val="0"/>
+        <w:autoSpaceDN w:val="0"/>
+        <w:adjustRightInd w:val="0"/>
+        <w:spacing w:after="0" w:line="240" w:lineRule="auto"/>
+        <w:rPr>
+          <w:rFonts w:ascii="Lucida Console" w:hAnsi="Lucida Console" w:cs="Lucida Console"/>
+          <w:sz w:val="18"/>
+          <w:szCs w:val="18"/>
+        </w:rPr>
+      </w:pPr>
+      <w:r>
+        <w:rPr>
+          <w:rFonts w:ascii="Lucida Console" w:hAnsi="Lucida Console" w:cs="Lucida Console"/>
+          <w:sz w:val="18"/>
+          <w:szCs w:val="18"/>
+        </w:rPr>
+        <w:t xml:space="preserve">[master e07e632] ara </w:t>
+      </w:r>
+      <w:proofErr w:type="spellStart"/>
+      <w:r>
+        <w:rPr>
+          <w:rFonts w:ascii="Lucida Console" w:hAnsi="Lucida Console" w:cs="Lucida Console"/>
+          <w:sz w:val="18"/>
+          <w:szCs w:val="18"/>
+        </w:rPr>
+        <w:t>version</w:t>
+      </w:r>
+      <w:proofErr w:type="spellEnd"/>
+      <w:r>
+        <w:rPr>
+          <w:rFonts w:ascii="Lucida Console" w:hAnsi="Lucida Console" w:cs="Lucida Console"/>
+          <w:sz w:val="18"/>
+          <w:szCs w:val="18"/>
+        </w:rPr>
+        <w:t xml:space="preserve"> de </w:t>
+      </w:r>
+      <w:proofErr w:type="spellStart"/>
+      <w:r>
+        <w:rPr>
+          <w:rFonts w:ascii="Lucida Console" w:hAnsi="Lucida Console" w:cs="Lucida Console"/>
+          <w:sz w:val="18"/>
+          <w:szCs w:val="18"/>
+        </w:rPr>
+        <w:t>fastAPI</w:t>
+      </w:r>
+      <w:proofErr w:type="spellEnd"/>
+    </w:p>
+    <w:p>
+      <w:pPr>
+        <w:autoSpaceDE w:val="0"/>
+        <w:autoSpaceDN w:val="0"/>
+        <w:adjustRightInd w:val="0"/>
+        <w:spacing w:after="0" w:line="240" w:lineRule="auto"/>
+        <w:rPr>
+          <w:rFonts w:ascii="Lucida Console" w:hAnsi="Lucida Console" w:cs="Lucida Console"/>
+          <w:sz w:val="18"/>
+          <w:szCs w:val="18"/>
+          <w:lang w:val="en-US"/>
+        </w:rPr>
+      </w:pPr>
+      <w:r>
+        <w:rPr>
+          <w:rFonts w:ascii="Lucida Console" w:hAnsi="Lucida Console" w:cs="Lucida Console"/>
+          <w:sz w:val="18"/>
+          <w:szCs w:val="18"/>
+        </w:rPr>
+        <w:t xml:space="preserve"> </w:t>
+      </w:r>
+      <w:r>
+        <w:rPr>
+          <w:rFonts w:ascii="Lucida Console" w:hAnsi="Lucida Console" w:cs="Lucida Console"/>
+          <w:sz w:val="18"/>
+          <w:szCs w:val="18"/>
+          <w:lang w:val="en-US"/>
+        </w:rPr>
+        <w:t>12 files changed, 284 insertions(+)</w:t>
+      </w:r>
+    </w:p>
+    <w:p>
+      <w:pPr>
+        <w:autoSpaceDE w:val="0"/>
+        <w:autoSpaceDN w:val="0"/>
+        <w:adjustRightInd w:val="0"/>
+        <w:spacing w:after="0" w:line="240" w:lineRule="auto"/>
+        <w:rPr>
+          <w:rFonts w:ascii="Lucida Console" w:hAnsi="Lucida Console" w:cs="Lucida Console"/>
+          <w:sz w:val="18"/>
+          <w:szCs w:val="18"/>
+          <w:lang w:val="en-US"/>
+        </w:rPr>
+      </w:pPr>
+      <w:r>
+        <w:rPr>
+          <w:rFonts w:ascii="Lucida Console" w:hAnsi="Lucida Console" w:cs="Lucida Console"/>
+          <w:sz w:val="18"/>
+          <w:szCs w:val="18"/>
+          <w:lang w:val="en-US"/>
+        </w:rPr>
+        <w:t xml:space="preserve"> create mode 100644 .</w:t>
+      </w:r>
+      <w:proofErr w:type="spellStart"/>
+      <w:r>
+        <w:rPr>
+          <w:rFonts w:ascii="Lucida Console" w:hAnsi="Lucida Console" w:cs="Lucida Console"/>
+          <w:sz w:val="18"/>
+          <w:szCs w:val="18"/>
+          <w:lang w:val="en-US"/>
+        </w:rPr>
+        <w:t>DS_Store</w:t>
+      </w:r>
+      <w:proofErr w:type="spellEnd"/>
+    </w:p>
+    <w:p>
+      <w:pPr>
+        <w:autoSpaceDE w:val="0"/>
+        <w:autoSpaceDN w:val="0"/>
+        <w:adjustRightInd w:val="0"/>
+        <w:spacing w:after="0" w:line="240" w:lineRule="auto"/>
+        <w:rPr>
+          <w:rFonts w:ascii="Lucida Console" w:hAnsi="Lucida Console" w:cs="Lucida Console"/>
+          <w:sz w:val="18"/>
+          <w:szCs w:val="18"/>
+          <w:lang w:val="en-US"/>
+        </w:rPr>
+      </w:pPr>
+      <w:r>
+        <w:rPr>
+          <w:rFonts w:ascii="Lucida Console" w:hAnsi="Lucida Console" w:cs="Lucida Console"/>
+          <w:sz w:val="18"/>
+          <w:szCs w:val="18"/>
+          <w:lang w:val="en-US"/>
+        </w:rPr>
+        <w:t xml:space="preserve"> create mode 100644 .</w:t>
+      </w:r>
+      <w:proofErr w:type="spellStart"/>
+      <w:r>
+        <w:rPr>
+          <w:rFonts w:ascii="Lucida Console" w:hAnsi="Lucida Console" w:cs="Lucida Console"/>
+          <w:sz w:val="18"/>
+          <w:szCs w:val="18"/>
+          <w:lang w:val="en-US"/>
+        </w:rPr>
+        <w:t>vscode</w:t>
+      </w:r>
+      <w:proofErr w:type="spellEnd"/>
+      <w:r>
+        <w:rPr>
+          <w:rFonts w:ascii="Lucida Console" w:hAnsi="Lucida Console" w:cs="Lucida Console"/>
+          <w:sz w:val="18"/>
+          <w:szCs w:val="18"/>
+          <w:lang w:val="en-US"/>
+        </w:rPr>
+        <w:t>/</w:t>
+      </w:r>
+      <w:proofErr w:type="spellStart"/>
+      <w:r>
+        <w:rPr>
+          <w:rFonts w:ascii="Lucida Console" w:hAnsi="Lucida Console" w:cs="Lucida Console"/>
+          <w:sz w:val="18"/>
+          <w:szCs w:val="18"/>
+          <w:lang w:val="en-US"/>
+        </w:rPr>
+        <w:t>settings.json</w:t>
+      </w:r>
+      <w:proofErr w:type="spellEnd"/>
+    </w:p>
+    <w:p>
+      <w:pPr>
+        <w:autoSpaceDE w:val="0"/>
+        <w:autoSpaceDN w:val="0"/>
+        <w:adjustRightInd w:val="0"/>
+        <w:spacing w:after="0" w:line="240" w:lineRule="auto"/>
+        <w:rPr>
+          <w:rFonts w:ascii="Lucida Console" w:hAnsi="Lucida Console" w:cs="Lucida Console"/>
+          <w:sz w:val="18"/>
+          <w:szCs w:val="18"/>
+          <w:lang w:val="en-US"/>
+        </w:rPr>
+      </w:pPr>
+      <w:r>
+        <w:rPr>
+          <w:rFonts w:ascii="Lucida Console" w:hAnsi="Lucida Console" w:cs="Lucida Console"/>
+          <w:sz w:val="18"/>
+          <w:szCs w:val="18"/>
+          <w:lang w:val="en-US"/>
+        </w:rPr>
+        <w:t xml:space="preserve"> create mode 100644 </w:t>
+      </w:r>
+      <w:proofErr w:type="spellStart"/>
+      <w:r>
+        <w:rPr>
+          <w:rFonts w:ascii="Lucida Console" w:hAnsi="Lucida Console" w:cs="Lucida Console"/>
+          <w:sz w:val="18"/>
+          <w:szCs w:val="18"/>
+          <w:lang w:val="en-US"/>
+        </w:rPr>
+        <w:t>Notas</w:t>
+      </w:r>
+      <w:proofErr w:type="spellEnd"/>
+      <w:r>
+        <w:rPr>
+          <w:rFonts w:ascii="Lucida Console" w:hAnsi="Lucida Console" w:cs="Lucida Console"/>
+          <w:sz w:val="18"/>
+          <w:szCs w:val="18"/>
+          <w:lang w:val="en-US"/>
+        </w:rPr>
+        <w:t xml:space="preserve"> de clase.docx</w:t>
+      </w:r>
+    </w:p>
+    <w:p>
+      <w:pPr>
+        <w:autoSpaceDE w:val="0"/>
+        <w:autoSpaceDN w:val="0"/>
+        <w:adjustRightInd w:val="0"/>
+        <w:spacing w:after="0" w:line="240" w:lineRule="auto"/>
+        <w:rPr>
+          <w:rFonts w:ascii="Lucida Console" w:hAnsi="Lucida Console" w:cs="Lucida Console"/>
+          <w:sz w:val="18"/>
+          <w:szCs w:val="18"/>
+          <w:lang w:val="en-US"/>
+        </w:rPr>
+      </w:pPr>
+      <w:r>
+        <w:rPr>
+          <w:rFonts w:ascii="Lucida Console" w:hAnsi="Lucida Console" w:cs="Lucida Console"/>
+          <w:sz w:val="18"/>
+          <w:szCs w:val="18"/>
+          <w:lang w:val="en-US"/>
+        </w:rPr>
+        <w:t xml:space="preserve"> create mode 100644 __init__.py</w:t>
+      </w:r>
+    </w:p>
+    <w:p>
+      <w:pPr>
+        <w:autoSpaceDE w:val="0"/>
+        <w:autoSpaceDN w:val="0"/>
+        <w:adjustRightInd w:val="0"/>
+        <w:spacing w:after="0" w:line="240" w:lineRule="auto"/>
+        <w:rPr>
+          <w:rFonts w:ascii="Lucida Console" w:hAnsi="Lucida Console" w:cs="Lucida Console"/>
+          <w:sz w:val="18"/>
+          <w:szCs w:val="18"/>
+          <w:lang w:val="en-US"/>
+        </w:rPr>
+      </w:pPr>
+      <w:r>
+        <w:rPr>
+          <w:rFonts w:ascii="Lucida Console" w:hAnsi="Lucida Console" w:cs="Lucida Console"/>
+          <w:sz w:val="18"/>
+          <w:szCs w:val="18"/>
+          <w:lang w:val="en-US"/>
+        </w:rPr>
+        <w:t xml:space="preserve"> create mode 100644 db/__init__.py</w:t>
+      </w:r>
+    </w:p>
+    <w:p>
+      <w:pPr>
+        <w:autoSpaceDE w:val="0"/>
+        <w:autoSpaceDN w:val="0"/>
+        <w:adjustRightInd w:val="0"/>
+        <w:spacing w:after="0" w:line="240" w:lineRule="auto"/>
+        <w:rPr>
+          <w:rFonts w:ascii="Lucida Console" w:hAnsi="Lucida Console" w:cs="Lucida Console"/>
+          <w:sz w:val="18"/>
+          <w:szCs w:val="18"/>
+          <w:lang w:val="en-US"/>
+        </w:rPr>
+      </w:pPr>
+      <w:r>
+        <w:rPr>
+          <w:rFonts w:ascii="Lucida Console" w:hAnsi="Lucida Console" w:cs="Lucida Console"/>
+          <w:sz w:val="18"/>
+          <w:szCs w:val="18"/>
+          <w:lang w:val="en-US"/>
+        </w:rPr>
+        <w:t xml:space="preserve"> create mode 100644 db/transaction_db.py</w:t>
+      </w:r>
+    </w:p>
+    <w:p>
+      <w:pPr>
+        <w:autoSpaceDE w:val="0"/>
+        <w:autoSpaceDN w:val="0"/>
+        <w:adjustRightInd w:val="0"/>
+        <w:spacing w:after="0" w:line="240" w:lineRule="auto"/>
+        <w:rPr>
+          <w:rFonts w:ascii="Lucida Console" w:hAnsi="Lucida Console" w:cs="Lucida Console"/>
+          <w:sz w:val="18"/>
+          <w:szCs w:val="18"/>
+          <w:lang w:val="en-US"/>
+        </w:rPr>
+      </w:pPr>
+      <w:r>
+        <w:rPr>
+          <w:rFonts w:ascii="Lucida Console" w:hAnsi="Lucida Console" w:cs="Lucida Console"/>
+          <w:sz w:val="18"/>
+          <w:szCs w:val="18"/>
+          <w:lang w:val="en-US"/>
+        </w:rPr>
+        <w:t xml:space="preserve"> create mode 100644 db/user_db.py</w:t>
+      </w:r>
+    </w:p>
+    <w:p>
+      <w:pPr>
+        <w:autoSpaceDE w:val="0"/>
+        <w:autoSpaceDN w:val="0"/>
+        <w:adjustRightInd w:val="0"/>
+        <w:spacing w:after="0" w:line="240" w:lineRule="auto"/>
+        <w:rPr>
+          <w:rFonts w:ascii="Lucida Console" w:hAnsi="Lucida Console" w:cs="Lucida Console"/>
+          <w:sz w:val="18"/>
+          <w:szCs w:val="18"/>
+          <w:lang w:val="en-US"/>
+        </w:rPr>
+      </w:pPr>
+      <w:r>
+        <w:rPr>
+          <w:rFonts w:ascii="Lucida Console" w:hAnsi="Lucida Console" w:cs="Lucida Console"/>
+          <w:sz w:val="18"/>
+          <w:szCs w:val="18"/>
+          <w:lang w:val="en-US"/>
+        </w:rPr>
+        <w:t xml:space="preserve"> create mode 100644 main.py</w:t>
+      </w:r>
+    </w:p>
+    <w:p>
+      <w:pPr>
+        <w:autoSpaceDE w:val="0"/>
+        <w:autoSpaceDN w:val="0"/>
+        <w:adjustRightInd w:val="0"/>
+        <w:spacing w:after="0" w:line="240" w:lineRule="auto"/>
+        <w:rPr>
+          <w:rFonts w:ascii="Lucida Console" w:hAnsi="Lucida Console" w:cs="Lucida Console"/>
+          <w:sz w:val="18"/>
+          <w:szCs w:val="18"/>
+          <w:lang w:val="en-US"/>
+        </w:rPr>
+      </w:pPr>
+      <w:r>
+        <w:rPr>
+          <w:rFonts w:ascii="Lucida Console" w:hAnsi="Lucida Console" w:cs="Lucida Console"/>
+          <w:sz w:val="18"/>
+          <w:szCs w:val="18"/>
+          <w:lang w:val="en-US"/>
+        </w:rPr>
+        <w:t xml:space="preserve"> create mode 100644 models/__init__.py</w:t>
+      </w:r>
+    </w:p>
+    <w:p>
+      <w:pPr>
+        <w:autoSpaceDE w:val="0"/>
+        <w:autoSpaceDN w:val="0"/>
+        <w:adjustRightInd w:val="0"/>
+        <w:spacing w:after="0" w:line="240" w:lineRule="auto"/>
+        <w:rPr>
+          <w:rFonts w:ascii="Lucida Console" w:hAnsi="Lucida Console" w:cs="Lucida Console"/>
+          <w:sz w:val="18"/>
+          <w:szCs w:val="18"/>
+          <w:lang w:val="en-US"/>
+        </w:rPr>
+      </w:pPr>
+      <w:r>
+        <w:rPr>
+          <w:rFonts w:ascii="Lucida Console" w:hAnsi="Lucida Console" w:cs="Lucida Console"/>
+          <w:sz w:val="18"/>
+          <w:szCs w:val="18"/>
+          <w:lang w:val="en-US"/>
+        </w:rPr>
+        <w:t xml:space="preserve"> create mode 100644 models/transaction_models.py</w:t>
+      </w:r>
+    </w:p>
+    <w:p>
+      <w:pPr>
+        <w:autoSpaceDE w:val="0"/>
+        <w:autoSpaceDN w:val="0"/>
+        <w:adjustRightInd w:val="0"/>
+        <w:spacing w:after="0" w:line="240" w:lineRule="auto"/>
+        <w:rPr>
+          <w:rFonts w:ascii="Lucida Console" w:hAnsi="Lucida Console" w:cs="Lucida Console"/>
+          <w:sz w:val="18"/>
+          <w:szCs w:val="18"/>
+          <w:lang w:val="en-US"/>
+        </w:rPr>
+      </w:pPr>
+      <w:r>
+        <w:rPr>
+          <w:rFonts w:ascii="Lucida Console" w:hAnsi="Lucida Console" w:cs="Lucida Console"/>
+          <w:sz w:val="18"/>
+          <w:szCs w:val="18"/>
+          <w:lang w:val="en-US"/>
+        </w:rPr>
+        <w:t xml:space="preserve"> create mode 100644 models/user_models.py</w:t>
+      </w:r>
+    </w:p>
+    <w:p>
+      <w:pPr>
+        <w:autoSpaceDE w:val="0"/>
+        <w:autoSpaceDN w:val="0"/>
+        <w:adjustRightInd w:val="0"/>
+        <w:spacing w:after="0" w:line="240" w:lineRule="auto"/>
+        <w:rPr>
+          <w:rFonts w:ascii="Lucida Console" w:hAnsi="Lucida Console" w:cs="Lucida Console"/>
+          <w:sz w:val="18"/>
+          <w:szCs w:val="18"/>
+          <w:lang w:val="en-US"/>
+        </w:rPr>
+      </w:pPr>
+      <w:r>
+        <w:rPr>
+          <w:rFonts w:ascii="Lucida Console" w:hAnsi="Lucida Console" w:cs="Lucida Console"/>
+          <w:sz w:val="18"/>
+          <w:szCs w:val="18"/>
+          <w:lang w:val="en-US"/>
+        </w:rPr>
+        <w:t xml:space="preserve"> create mode 100644 readme-len.txt</w:t>
+      </w:r>
+    </w:p>
+    <w:p>
+      <w:pPr>
+        <w:autoSpaceDE w:val="0"/>
+        <w:autoSpaceDN w:val="0"/>
+        <w:adjustRightInd w:val="0"/>
+        <w:spacing w:after="0" w:line="240" w:lineRule="auto"/>
+        <w:rPr>
+          <w:rFonts w:ascii="Lucida Console" w:hAnsi="Lucida Console" w:cs="Lucida Console"/>
+          <w:sz w:val="18"/>
+          <w:szCs w:val="18"/>
+          <w:lang w:val="en-US"/>
+        </w:rPr>
+      </w:pPr>
+    </w:p>
+    <w:p>
+      <w:pPr>
+        <w:autoSpaceDE w:val="0"/>
+        <w:autoSpaceDN w:val="0"/>
+        <w:adjustRightInd w:val="0"/>
+        <w:spacing w:after="0" w:line="240" w:lineRule="auto"/>
+        <w:rPr>
+          <w:rFonts w:ascii="Lucida Console" w:hAnsi="Lucida Console" w:cs="Lucida Console"/>
+          <w:color w:val="00BFBF"/>
+          <w:sz w:val="18"/>
+          <w:szCs w:val="18"/>
+          <w:lang w:val="en-US"/>
+        </w:rPr>
+      </w:pPr>
+      <w:r>
+        <w:rPr>
+          <w:rFonts w:ascii="Lucida Console" w:hAnsi="Lucida Console" w:cs="Lucida Console"/>
+          <w:color w:val="00BF00"/>
+          <w:sz w:val="18"/>
+          <w:szCs w:val="18"/>
+          <w:lang w:val="en-US"/>
+        </w:rPr>
+        <w:t xml:space="preserve">ITSTKCOBO2300@ITSTK-ENE-2016 </w:t>
+      </w:r>
+      <w:r>
+        <w:rPr>
+          <w:rFonts w:ascii="Lucida Console" w:hAnsi="Lucida Console" w:cs="Lucida Console"/>
+          <w:color w:val="BF00BF"/>
+          <w:sz w:val="18"/>
+          <w:szCs w:val="18"/>
+          <w:lang w:val="en-US"/>
+        </w:rPr>
+        <w:t xml:space="preserve">MINGW64 </w:t>
+      </w:r>
+      <w:r>
+        <w:rPr>
+          <w:rFonts w:ascii="Lucida Console" w:hAnsi="Lucida Console" w:cs="Lucida Console"/>
+          <w:color w:val="BFBF00"/>
+          <w:sz w:val="18"/>
+          <w:szCs w:val="18"/>
+          <w:lang w:val="en-US"/>
+        </w:rPr>
+        <w:t>~/Documents/temp/cajero_api1</w:t>
+      </w:r>
+      <w:r>
+        <w:rPr>
+          <w:rFonts w:ascii="Lucida Console" w:hAnsi="Lucida Console" w:cs="Lucida Console"/>
+          <w:color w:val="00BFBF"/>
+          <w:sz w:val="18"/>
+          <w:szCs w:val="18"/>
+          <w:lang w:val="en-US"/>
+        </w:rPr>
+        <w:t xml:space="preserve"> (master)</w:t>
+      </w:r>
+    </w:p>
+    <w:p>
+      <w:pPr>
+        <w:autoSpaceDE w:val="0"/>
+        <w:autoSpaceDN w:val="0"/>
+        <w:adjustRightInd w:val="0"/>
+        <w:spacing w:after="0" w:line="240" w:lineRule="auto"/>
+        <w:rPr>
+          <w:rFonts w:ascii="Lucida Console" w:hAnsi="Lucida Console" w:cs="Lucida Console"/>
+          <w:sz w:val="18"/>
+          <w:szCs w:val="18"/>
+          <w:lang w:val="en-US"/>
+        </w:rPr>
+      </w:pPr>
+      <w:r>
+        <w:rPr>
+          <w:rFonts w:ascii="Lucida Console" w:hAnsi="Lucida Console" w:cs="Lucida Console"/>
+          <w:sz w:val="18"/>
+          <w:szCs w:val="18"/>
+          <w:lang w:val="en-US"/>
+        </w:rPr>
+        <w:t>$ git push origin master</w:t>
+      </w:r>
+    </w:p>
+    <w:p>
+      <w:pPr>
+        <w:autoSpaceDE w:val="0"/>
+        <w:autoSpaceDN w:val="0"/>
+        <w:adjustRightInd w:val="0"/>
+        <w:spacing w:after="0" w:line="240" w:lineRule="auto"/>
+        <w:rPr>
+          <w:rFonts w:ascii="Lucida Console" w:hAnsi="Lucida Console" w:cs="Lucida Console"/>
+          <w:sz w:val="18"/>
+          <w:szCs w:val="18"/>
+          <w:lang w:val="en-US"/>
+        </w:rPr>
+      </w:pPr>
+      <w:r>
+        <w:rPr>
+          <w:rFonts w:ascii="Lucida Console" w:hAnsi="Lucida Console" w:cs="Lucida Console"/>
+          <w:sz w:val="18"/>
+          <w:szCs w:val="18"/>
+          <w:lang w:val="en-US"/>
+        </w:rPr>
+        <w:t>Enumerating objects: 16, done.</w:t>
+      </w:r>
+    </w:p>
+    <w:p>
+      <w:pPr>
+        <w:autoSpaceDE w:val="0"/>
+        <w:autoSpaceDN w:val="0"/>
+        <w:adjustRightInd w:val="0"/>
+        <w:spacing w:after="0" w:line="240" w:lineRule="auto"/>
+        <w:rPr>
+          <w:rFonts w:ascii="Lucida Console" w:hAnsi="Lucida Console" w:cs="Lucida Console"/>
+          <w:sz w:val="18"/>
+          <w:szCs w:val="18"/>
+          <w:lang w:val="en-US"/>
+        </w:rPr>
+      </w:pPr>
+      <w:r>
+        <w:rPr>
+          <w:rFonts w:ascii="Lucida Console" w:hAnsi="Lucida Console" w:cs="Lucida Console"/>
+          <w:sz w:val="18"/>
+          <w:szCs w:val="18"/>
+          <w:lang w:val="en-US"/>
+        </w:rPr>
+        <w:t>Counting objects: 100% (16/16), done.</w:t>
+      </w:r>
+    </w:p>
+    <w:p>
+      <w:pPr>
+        <w:autoSpaceDE w:val="0"/>
+        <w:autoSpaceDN w:val="0"/>
+        <w:adjustRightInd w:val="0"/>
+        <w:spacing w:after="0" w:line="240" w:lineRule="auto"/>
+        <w:rPr>
+          <w:rFonts w:ascii="Lucida Console" w:hAnsi="Lucida Console" w:cs="Lucida Console"/>
+          <w:sz w:val="18"/>
+          <w:szCs w:val="18"/>
+          <w:lang w:val="en-US"/>
+        </w:rPr>
+      </w:pPr>
+      <w:r>
+        <w:rPr>
+          <w:rFonts w:ascii="Lucida Console" w:hAnsi="Lucida Console" w:cs="Lucida Console"/>
+          <w:sz w:val="18"/>
+          <w:szCs w:val="18"/>
+          <w:lang w:val="en-US"/>
+        </w:rPr>
+        <w:t>Delta compression using up to 4 threads</w:t>
+      </w:r>
+    </w:p>
+    <w:p>
+      <w:pPr>
+        <w:autoSpaceDE w:val="0"/>
+        <w:autoSpaceDN w:val="0"/>
+        <w:adjustRightInd w:val="0"/>
+        <w:spacing w:after="0" w:line="240" w:lineRule="auto"/>
+        <w:rPr>
+          <w:rFonts w:ascii="Lucida Console" w:hAnsi="Lucida Console" w:cs="Lucida Console"/>
+          <w:sz w:val="18"/>
+          <w:szCs w:val="18"/>
+        </w:rPr>
+      </w:pPr>
+      <w:proofErr w:type="spellStart"/>
+      <w:r>
+        <w:rPr>
+          <w:rFonts w:ascii="Lucida Console" w:hAnsi="Lucida Console" w:cs="Lucida Console"/>
+          <w:sz w:val="18"/>
+          <w:szCs w:val="18"/>
+        </w:rPr>
+        <w:t>Compressing</w:t>
+      </w:r>
+      <w:proofErr w:type="spellEnd"/>
+      <w:r>
+        <w:rPr>
+          <w:rFonts w:ascii="Lucida Console" w:hAnsi="Lucida Console" w:cs="Lucida Console"/>
+          <w:sz w:val="18"/>
+          <w:szCs w:val="18"/>
+        </w:rPr>
+        <w:t xml:space="preserve"> </w:t>
+      </w:r>
+      <w:proofErr w:type="spellStart"/>
+      <w:r>
+        <w:rPr>
+          <w:rFonts w:ascii="Lucida Console" w:hAnsi="Lucida Console" w:cs="Lucida Console"/>
+          <w:sz w:val="18"/>
+          <w:szCs w:val="18"/>
+        </w:rPr>
+        <w:t>objects</w:t>
+      </w:r>
+      <w:proofErr w:type="spellEnd"/>
+      <w:r>
+        <w:rPr>
+          <w:rFonts w:ascii="Lucida Console" w:hAnsi="Lucida Console" w:cs="Lucida Console"/>
+          <w:sz w:val="18"/>
+          <w:szCs w:val="18"/>
+        </w:rPr>
+        <w:t>: 100% (13/13), done.</w:t>
+      </w:r>
+    </w:p>
+    <w:p>
+      <w:pPr>
+        <w:autoSpaceDE w:val="0"/>
+        <w:autoSpaceDN w:val="0"/>
+        <w:adjustRightInd w:val="0"/>
+        <w:spacing w:after="0" w:line="240" w:lineRule="auto"/>
+        <w:rPr>
+          <w:rFonts w:ascii="Lucida Console" w:hAnsi="Lucida Console" w:cs="Lucida Console"/>
+          <w:sz w:val="18"/>
+          <w:szCs w:val="18"/>
+          <w:lang w:val="en-US"/>
+        </w:rPr>
+      </w:pPr>
+      <w:r>
+        <w:rPr>
+          <w:rFonts w:ascii="Lucida Console" w:hAnsi="Lucida Console" w:cs="Lucida Console"/>
+          <w:sz w:val="18"/>
+          <w:szCs w:val="18"/>
+          <w:lang w:val="en-US"/>
+        </w:rPr>
+        <w:t xml:space="preserve">Writing objects: 100% (15/15), 773.51 KiB | 14.06 </w:t>
+      </w:r>
+      <w:proofErr w:type="spellStart"/>
+      <w:r>
+        <w:rPr>
+          <w:rFonts w:ascii="Lucida Console" w:hAnsi="Lucida Console" w:cs="Lucida Console"/>
+          <w:sz w:val="18"/>
+          <w:szCs w:val="18"/>
+          <w:lang w:val="en-US"/>
+        </w:rPr>
+        <w:t>MiB</w:t>
+      </w:r>
+      <w:proofErr w:type="spellEnd"/>
+      <w:r>
+        <w:rPr>
+          <w:rFonts w:ascii="Lucida Console" w:hAnsi="Lucida Console" w:cs="Lucida Console"/>
+          <w:sz w:val="18"/>
+          <w:szCs w:val="18"/>
+          <w:lang w:val="en-US"/>
+        </w:rPr>
+        <w:t>/s, done.</w:t>
+      </w:r>
+    </w:p>
+    <w:p>
+      <w:pPr>
+        <w:autoSpaceDE w:val="0"/>
+        <w:autoSpaceDN w:val="0"/>
+        <w:adjustRightInd w:val="0"/>
+        <w:spacing w:after="0" w:line="240" w:lineRule="auto"/>
+        <w:rPr>
+          <w:rFonts w:ascii="Lucida Console" w:hAnsi="Lucida Console" w:cs="Lucida Console"/>
+          <w:sz w:val="18"/>
+          <w:szCs w:val="18"/>
+        </w:rPr>
+      </w:pPr>
+      <w:r>
+        <w:rPr>
+          <w:rFonts w:ascii="Lucida Console" w:hAnsi="Lucida Console" w:cs="Lucida Console"/>
+          <w:sz w:val="18"/>
+          <w:szCs w:val="18"/>
+        </w:rPr>
+        <w:t xml:space="preserve">Total 15 (delta 0), </w:t>
+      </w:r>
+      <w:proofErr w:type="spellStart"/>
+      <w:r>
+        <w:rPr>
+          <w:rFonts w:ascii="Lucida Console" w:hAnsi="Lucida Console" w:cs="Lucida Console"/>
+          <w:sz w:val="18"/>
+          <w:szCs w:val="18"/>
+        </w:rPr>
+        <w:t>reused</w:t>
+      </w:r>
+      <w:proofErr w:type="spellEnd"/>
+      <w:r>
+        <w:rPr>
+          <w:rFonts w:ascii="Lucida Console" w:hAnsi="Lucida Console" w:cs="Lucida Console"/>
+          <w:sz w:val="18"/>
+          <w:szCs w:val="18"/>
+        </w:rPr>
+        <w:t xml:space="preserve"> 0 (delta 0), pack-</w:t>
+      </w:r>
+      <w:proofErr w:type="spellStart"/>
+      <w:r>
+        <w:rPr>
+          <w:rFonts w:ascii="Lucida Console" w:hAnsi="Lucida Console" w:cs="Lucida Console"/>
+          <w:sz w:val="18"/>
+          <w:szCs w:val="18"/>
+        </w:rPr>
+        <w:t>reused</w:t>
+      </w:r>
+      <w:proofErr w:type="spellEnd"/>
+      <w:r>
+        <w:rPr>
+          <w:rFonts w:ascii="Lucida Console" w:hAnsi="Lucida Console" w:cs="Lucida Console"/>
+          <w:sz w:val="18"/>
+          <w:szCs w:val="18"/>
+        </w:rPr>
+        <w:t xml:space="preserve"> 0</w:t>
+      </w:r>
+    </w:p>
+    <w:p>
+      <w:pPr>
+        <w:autoSpaceDE w:val="0"/>
+        <w:autoSpaceDN w:val="0"/>
+        <w:adjustRightInd w:val="0"/>
+        <w:spacing w:after="0" w:line="240" w:lineRule="auto"/>
+        <w:rPr>
+          <w:rFonts w:ascii="Lucida Console" w:hAnsi="Lucida Console" w:cs="Lucida Console"/>
+          <w:sz w:val="18"/>
+          <w:szCs w:val="18"/>
+          <w:lang w:val="en-US"/>
+        </w:rPr>
+      </w:pPr>
+      <w:r>
+        <w:rPr>
+          <w:rFonts w:ascii="Lucida Console" w:hAnsi="Lucida Console" w:cs="Lucida Console"/>
+          <w:sz w:val="18"/>
+          <w:szCs w:val="18"/>
+          <w:lang w:val="en-US"/>
+        </w:rPr>
+        <w:t>remote:</w:t>
+      </w:r>
+    </w:p>
+    <w:p>
+      <w:pPr>
+        <w:autoSpaceDE w:val="0"/>
+        <w:autoSpaceDN w:val="0"/>
+        <w:adjustRightInd w:val="0"/>
+        <w:spacing w:after="0" w:line="240" w:lineRule="auto"/>
+        <w:rPr>
+          <w:rFonts w:ascii="Lucida Console" w:hAnsi="Lucida Console" w:cs="Lucida Console"/>
+          <w:sz w:val="18"/>
+          <w:szCs w:val="18"/>
+          <w:lang w:val="en-US"/>
+        </w:rPr>
+      </w:pPr>
+      <w:r>
+        <w:rPr>
+          <w:rFonts w:ascii="Lucida Console" w:hAnsi="Lucida Console" w:cs="Lucida Console"/>
+          <w:sz w:val="18"/>
+          <w:szCs w:val="18"/>
+          <w:lang w:val="en-US"/>
+        </w:rPr>
+        <w:t>remote: Create a pull request for 'master' on GitHub by visiting:</w:t>
+      </w:r>
+    </w:p>
+    <w:p>
+      <w:pPr>
+        <w:autoSpaceDE w:val="0"/>
+        <w:autoSpaceDN w:val="0"/>
+        <w:adjustRightInd w:val="0"/>
+        <w:spacing w:after="0" w:line="240" w:lineRule="auto"/>
+        <w:rPr>
+          <w:rFonts w:ascii="Lucida Console" w:hAnsi="Lucida Console" w:cs="Lucida Console"/>
+          <w:sz w:val="18"/>
+          <w:szCs w:val="18"/>
+          <w:lang w:val="en-US"/>
+        </w:rPr>
+      </w:pPr>
+      <w:r>
+        <w:rPr>
+          <w:rFonts w:ascii="Lucida Console" w:hAnsi="Lucida Console" w:cs="Lucida Console"/>
+          <w:sz w:val="18"/>
+          <w:szCs w:val="18"/>
+          <w:lang w:val="en-US"/>
+        </w:rPr>
+        <w:t>remote:      https://github.com/LUNARVAEZC/cajero-api1/pull/new/master</w:t>
+      </w:r>
+    </w:p>
+    <w:p>
+      <w:pPr>
+        <w:autoSpaceDE w:val="0"/>
+        <w:autoSpaceDN w:val="0"/>
+        <w:adjustRightInd w:val="0"/>
+        <w:spacing w:after="0" w:line="240" w:lineRule="auto"/>
+        <w:rPr>
+          <w:rFonts w:ascii="Lucida Console" w:hAnsi="Lucida Console" w:cs="Lucida Console"/>
+          <w:sz w:val="18"/>
+          <w:szCs w:val="18"/>
+          <w:lang w:val="en-US"/>
+        </w:rPr>
+      </w:pPr>
+      <w:r>
+        <w:rPr>
+          <w:rFonts w:ascii="Lucida Console" w:hAnsi="Lucida Console" w:cs="Lucida Console"/>
+          <w:sz w:val="18"/>
+          <w:szCs w:val="18"/>
+          <w:lang w:val="en-US"/>
+        </w:rPr>
+        <w:t>remote:</w:t>
+      </w:r>
+    </w:p>
+    <w:p>
+      <w:pPr>
+        <w:autoSpaceDE w:val="0"/>
+        <w:autoSpaceDN w:val="0"/>
+        <w:adjustRightInd w:val="0"/>
+        <w:spacing w:after="0" w:line="240" w:lineRule="auto"/>
+        <w:rPr>
+          <w:rFonts w:ascii="Lucida Console" w:hAnsi="Lucida Console" w:cs="Lucida Console"/>
+          <w:sz w:val="18"/>
+          <w:szCs w:val="18"/>
+          <w:lang w:val="en-US"/>
+        </w:rPr>
+      </w:pPr>
+      <w:r>
+        <w:rPr>
+          <w:rFonts w:ascii="Lucida Console" w:hAnsi="Lucida Console" w:cs="Lucida Console"/>
+          <w:sz w:val="18"/>
+          <w:szCs w:val="18"/>
+          <w:lang w:val="en-US"/>
+        </w:rPr>
+        <w:t>To https://github.com/LUNARVAEZC/cajero-api1.git</w:t>
+      </w:r>
+    </w:p>
+    <w:p>
+      <w:pPr>
+        <w:autoSpaceDE w:val="0"/>
+        <w:autoSpaceDN w:val="0"/>
+        <w:adjustRightInd w:val="0"/>
+        <w:spacing w:after="0" w:line="240" w:lineRule="auto"/>
+        <w:rPr>
+          <w:rFonts w:ascii="Lucida Console" w:hAnsi="Lucida Console" w:cs="Lucida Console"/>
+          <w:sz w:val="18"/>
+          <w:szCs w:val="18"/>
+          <w:lang w:val="en-US"/>
+        </w:rPr>
+      </w:pPr>
+      <w:r>
+        <w:rPr>
+          <w:rFonts w:ascii="Lucida Console" w:hAnsi="Lucida Console" w:cs="Lucida Console"/>
+          <w:sz w:val="18"/>
+          <w:szCs w:val="18"/>
+          <w:lang w:val="en-US"/>
+        </w:rPr>
+        <w:t xml:space="preserve"> * [new branch]      master -&gt; master</w:t>
+      </w:r>
+    </w:p>
+    <w:p>
+      <w:pPr>
+        <w:autoSpaceDE w:val="0"/>
+        <w:autoSpaceDN w:val="0"/>
+        <w:adjustRightInd w:val="0"/>
+        <w:spacing w:after="0" w:line="240" w:lineRule="auto"/>
+        <w:rPr>
+          <w:rFonts w:ascii="Lucida Console" w:hAnsi="Lucida Console" w:cs="Lucida Console"/>
+          <w:sz w:val="18"/>
+          <w:szCs w:val="18"/>
+          <w:lang w:val="en-US"/>
+        </w:rPr>
+      </w:pPr>
+    </w:p>
+    <w:p>
+      <w:pPr>
+        <w:autoSpaceDE w:val="0"/>
+        <w:autoSpaceDN w:val="0"/>
+        <w:adjustRightInd w:val="0"/>
+        <w:spacing w:after="0" w:line="240" w:lineRule="auto"/>
+        <w:rPr>
+          <w:rFonts w:ascii="Lucida Console" w:hAnsi="Lucida Console" w:cs="Lucida Console"/>
+          <w:color w:val="00BFBF"/>
+          <w:sz w:val="18"/>
+          <w:szCs w:val="18"/>
+          <w:lang w:val="en-US"/>
+        </w:rPr>
+      </w:pPr>
+      <w:r>
+        <w:rPr>
+          <w:rFonts w:ascii="Lucida Console" w:hAnsi="Lucida Console" w:cs="Lucida Console"/>
+          <w:color w:val="00BF00"/>
+          <w:sz w:val="18"/>
+          <w:szCs w:val="18"/>
+          <w:lang w:val="en-US"/>
+        </w:rPr>
+        <w:t xml:space="preserve">ITSTKCOBO2300@ITSTK-ENE-2016 </w:t>
+      </w:r>
+      <w:r>
+        <w:rPr>
+          <w:rFonts w:ascii="Lucida Console" w:hAnsi="Lucida Console" w:cs="Lucida Console"/>
+          <w:color w:val="BF00BF"/>
+          <w:sz w:val="18"/>
+          <w:szCs w:val="18"/>
+          <w:lang w:val="en-US"/>
+        </w:rPr>
+        <w:t xml:space="preserve">MINGW64 </w:t>
+      </w:r>
+      <w:r>
+        <w:rPr>
+          <w:rFonts w:ascii="Lucida Console" w:hAnsi="Lucida Console" w:cs="Lucida Console"/>
+          <w:color w:val="BFBF00"/>
+          <w:sz w:val="18"/>
+          <w:szCs w:val="18"/>
+          <w:lang w:val="en-US"/>
+        </w:rPr>
+        <w:t>~/Documents/temp/cajero_api1</w:t>
+      </w:r>
+      <w:r>
+        <w:rPr>
+          <w:rFonts w:ascii="Lucida Console" w:hAnsi="Lucida Console" w:cs="Lucida Console"/>
+          <w:color w:val="00BFBF"/>
+          <w:sz w:val="18"/>
+          <w:szCs w:val="18"/>
+          <w:lang w:val="en-US"/>
+        </w:rPr>
+        <w:t xml:space="preserve"> (master)</w:t>
+      </w:r>
+    </w:p>
+    <w:p>
+      <w:pPr>
+        <w:autoSpaceDE w:val="0"/>
+        <w:autoSpaceDN w:val="0"/>
+        <w:adjustRightInd w:val="0"/>
+        <w:spacing w:after="0" w:line="240" w:lineRule="auto"/>
+        <w:rPr>
+          <w:rFonts w:ascii="Lucida Console" w:hAnsi="Lucida Console" w:cs="Lucida Console"/>
+          <w:sz w:val="18"/>
+          <w:szCs w:val="18"/>
+          <w:lang w:val="en-US"/>
+        </w:rPr>
+      </w:pPr>
+      <w:r>
+        <w:rPr>
+          <w:rFonts w:ascii="Lucida Console" w:hAnsi="Lucida Console" w:cs="Lucida Console"/>
+          <w:sz w:val="18"/>
+          <w:szCs w:val="18"/>
+          <w:lang w:val="en-US"/>
+        </w:rPr>
+        <w:t>$ git status</w:t>
+      </w:r>
+    </w:p>
+    <w:p>
+      <w:pPr>
+        <w:autoSpaceDE w:val="0"/>
+        <w:autoSpaceDN w:val="0"/>
+        <w:adjustRightInd w:val="0"/>
+        <w:spacing w:after="0" w:line="240" w:lineRule="auto"/>
+        <w:rPr>
+          <w:rFonts w:ascii="Lucida Console" w:hAnsi="Lucida Console" w:cs="Lucida Console"/>
+          <w:sz w:val="18"/>
+          <w:szCs w:val="18"/>
+          <w:lang w:val="en-US"/>
+        </w:rPr>
+      </w:pPr>
+      <w:r>
+        <w:rPr>
+          <w:rFonts w:ascii="Lucida Console" w:hAnsi="Lucida Console" w:cs="Lucida Console"/>
+          <w:sz w:val="18"/>
+          <w:szCs w:val="18"/>
+          <w:lang w:val="en-US"/>
+        </w:rPr>
+        <w:t>On branch master</w:t>
+      </w:r>
+    </w:p>
+    <w:p>
+      <w:pPr>
+        <w:autoSpaceDE w:val="0"/>
+        <w:autoSpaceDN w:val="0"/>
+        <w:adjustRightInd w:val="0"/>
+        <w:spacing w:after="0" w:line="240" w:lineRule="auto"/>
+        <w:rPr>
+          <w:rFonts w:ascii="Lucida Console" w:hAnsi="Lucida Console" w:cs="Lucida Console"/>
+          <w:sz w:val="18"/>
+          <w:szCs w:val="18"/>
+          <w:lang w:val="en-US"/>
+        </w:rPr>
+      </w:pPr>
+      <w:r>
+        <w:rPr>
+          <w:rFonts w:ascii="Lucida Console" w:hAnsi="Lucida Console" w:cs="Lucida Console"/>
+          <w:sz w:val="18"/>
+          <w:szCs w:val="18"/>
+          <w:lang w:val="en-US"/>
+        </w:rPr>
+        <w:t>nothing to commit, working tree clean</w:t>
+      </w:r>
+    </w:p>
+    <w:p>
+      <w:pPr>
+        <w:autoSpaceDE w:val="0"/>
+        <w:autoSpaceDN w:val="0"/>
+        <w:adjustRightInd w:val="0"/>
+        <w:spacing w:after="0" w:line="240" w:lineRule="auto"/>
+        <w:rPr>
+          <w:rFonts w:ascii="Lucida Console" w:hAnsi="Lucida Console" w:cs="Lucida Console"/>
+          <w:sz w:val="18"/>
+          <w:szCs w:val="18"/>
+          <w:lang w:val="en-US"/>
+        </w:rPr>
+      </w:pPr>
+    </w:p>
+    <w:p>
+      <w:pPr>
+        <w:autoSpaceDE w:val="0"/>
+        <w:autoSpaceDN w:val="0"/>
+        <w:adjustRightInd w:val="0"/>
+        <w:spacing w:after="0" w:line="240" w:lineRule="auto"/>
+        <w:rPr>
+          <w:rFonts w:ascii="Lucida Console" w:hAnsi="Lucida Console" w:cs="Lucida Console"/>
+          <w:color w:val="00BFBF"/>
+          <w:sz w:val="18"/>
+          <w:szCs w:val="18"/>
+        </w:rPr>
+      </w:pPr>
+      <w:r>
+        <w:rPr>
+          <w:rFonts w:ascii="Lucida Console" w:hAnsi="Lucida Console" w:cs="Lucida Console"/>
+          <w:color w:val="00BF00"/>
+          <w:sz w:val="18"/>
+          <w:szCs w:val="18"/>
+        </w:rPr>
+        <w:t xml:space="preserve">ITSTKCOBO2300@ITSTK-ENE-2016 </w:t>
+      </w:r>
+      <w:r>
+        <w:rPr>
+          <w:rFonts w:ascii="Lucida Console" w:hAnsi="Lucida Console" w:cs="Lucida Console"/>
+          <w:color w:val="BF00BF"/>
+          <w:sz w:val="18"/>
+          <w:szCs w:val="18"/>
+        </w:rPr>
+        <w:t xml:space="preserve">MINGW64 </w:t>
+      </w:r>
+      <w:r>
+        <w:rPr>
+          <w:rFonts w:ascii="Lucida Console" w:hAnsi="Lucida Console" w:cs="Lucida Console"/>
+          <w:color w:val="BFBF00"/>
+          <w:sz w:val="18"/>
+          <w:szCs w:val="18"/>
+        </w:rPr>
+        <w:t>~/</w:t>
+      </w:r>
+      <w:proofErr w:type="spellStart"/>
+      <w:r>
+        <w:rPr>
+          <w:rFonts w:ascii="Lucida Console" w:hAnsi="Lucida Console" w:cs="Lucida Console"/>
+          <w:color w:val="BFBF00"/>
+          <w:sz w:val="18"/>
+          <w:szCs w:val="18"/>
+        </w:rPr>
+        <w:t>Documents</w:t>
+      </w:r>
+      <w:proofErr w:type="spellEnd"/>
+      <w:r>
+        <w:rPr>
+          <w:rFonts w:ascii="Lucida Console" w:hAnsi="Lucida Console" w:cs="Lucida Console"/>
+          <w:color w:val="BFBF00"/>
+          <w:sz w:val="18"/>
+          <w:szCs w:val="18"/>
+        </w:rPr>
+        <w:t>/</w:t>
+      </w:r>
+      <w:proofErr w:type="spellStart"/>
+      <w:r>
+        <w:rPr>
+          <w:rFonts w:ascii="Lucida Console" w:hAnsi="Lucida Console" w:cs="Lucida Console"/>
+          <w:color w:val="BFBF00"/>
+          <w:sz w:val="18"/>
+          <w:szCs w:val="18"/>
+        </w:rPr>
+        <w:t>temp</w:t>
+      </w:r>
+      <w:proofErr w:type="spellEnd"/>
+      <w:r>
+        <w:rPr>
+          <w:rFonts w:ascii="Lucida Console" w:hAnsi="Lucida Console" w:cs="Lucida Console"/>
+          <w:color w:val="BFBF00"/>
+          <w:sz w:val="18"/>
+          <w:szCs w:val="18"/>
+        </w:rPr>
+        <w:t>/cajero_api1</w:t>
+      </w:r>
+      <w:r>
+        <w:rPr>
+          <w:rFonts w:ascii="Lucida Console" w:hAnsi="Lucida Console" w:cs="Lucida Console"/>
+          <w:color w:val="00BFBF"/>
+          <w:sz w:val="18"/>
+          <w:szCs w:val="18"/>
+        </w:rPr>
+        <w:t xml:space="preserve"> (master)</w:t>
+      </w:r>
+    </w:p>
+    <w:p>
+      <w:pPr>
+        <w:autoSpaceDE w:val="0"/>
+        <w:autoSpaceDN w:val="0"/>
+        <w:adjustRightInd w:val="0"/>
+        <w:spacing w:after="0" w:line="240" w:lineRule="auto"/>
+        <w:rPr>
+          <w:rFonts w:ascii="Lucida Console" w:hAnsi="Lucida Console" w:cs="Lucida Console"/>
+          <w:sz w:val="18"/>
+          <w:szCs w:val="18"/>
+        </w:rPr>
+      </w:pPr>
+      <w:r>
+        <w:rPr>
+          <w:rFonts w:ascii="Lucida Console" w:hAnsi="Lucida Console" w:cs="Lucida Console"/>
+          <w:sz w:val="18"/>
+          <w:szCs w:val="18"/>
+        </w:rPr>
+        <w:t>$</w:t>
+      </w:r>
+    </w:p>
+    <w:p>
+      <w:pPr>
+        <w:autoSpaceDE w:val="0"/>
+        <w:autoSpaceDN w:val="0"/>
+        <w:adjustRightInd w:val="0"/>
+        <w:spacing w:after="0" w:line="240" w:lineRule="auto"/>
+        <w:rPr>
+          <w:rFonts w:ascii="Lucida Console" w:hAnsi="Lucida Console" w:cs="Lucida Console"/>
+          <w:color w:val="00BFBF"/>
+          <w:sz w:val="18"/>
+          <w:szCs w:val="18"/>
+        </w:rPr>
+      </w:pPr>
+    </w:p>
+    <w:p>
+      <w:pPr>
+        <w:autoSpaceDE w:val="0"/>
+        <w:autoSpaceDN w:val="0"/>
+        <w:adjustRightInd w:val="0"/>
+        <w:spacing w:after="0" w:line="240" w:lineRule="auto"/>
+        <w:rPr>
+          <w:rFonts w:ascii="Lucida Console" w:hAnsi="Lucida Console" w:cs="Lucida Console"/>
+          <w:color w:val="00BFBF"/>
+          <w:sz w:val="18"/>
+          <w:szCs w:val="18"/>
         </w:rPr>
       </w:pPr>
       <w:bookmarkStart w:id="0" w:name="_GoBack"/>
       <w:bookmarkEnd w:id="0"/>
-    </w:p>
-    <w:p>
-      <w:pPr>
-        <w:autoSpaceDE w:val="0"/>
-        <w:autoSpaceDN w:val="0"/>
-        <w:adjustRightInd w:val="0"/>
-        <w:spacing w:after="0" w:line="240" w:lineRule="auto"/>
-        <w:rPr>
-          <w:rFonts w:ascii="Lucida Console" w:hAnsi="Lucida Console" w:cs="Lucida Console"/>
-          <w:color w:val="00BFBF"/>
-          <w:sz w:val="18"/>
-          <w:szCs w:val="18"/>
-        </w:rPr>
-      </w:pPr>
-      <w:r>
-        <w:rPr>
-          <w:rFonts w:ascii="Lucida Console" w:hAnsi="Lucida Console" w:cs="Lucida Console"/>
-          <w:color w:val="00BF00"/>
-          <w:sz w:val="18"/>
-          <w:szCs w:val="18"/>
-        </w:rPr>
-        <w:t xml:space="preserve">ITSTKCOBO2300@ITSTK-ENE-2016 </w:t>
-      </w:r>
-      <w:r>
-        <w:rPr>
-          <w:rFonts w:ascii="Lucida Console" w:hAnsi="Lucida Console" w:cs="Lucida Console"/>
-          <w:color w:val="BF00BF"/>
-          <w:sz w:val="18"/>
-          <w:szCs w:val="18"/>
-        </w:rPr>
-        <w:t xml:space="preserve">MINGW64 </w:t>
-      </w:r>
-      <w:r>
-        <w:rPr>
-          <w:rFonts w:ascii="Lucida Console" w:hAnsi="Lucida Console" w:cs="Lucida Console"/>
-          <w:color w:val="BFBF00"/>
-          <w:sz w:val="18"/>
-          <w:szCs w:val="18"/>
-        </w:rPr>
-        <w:t>~/</w:t>
-      </w:r>
-      <w:proofErr w:type="spellStart"/>
-      <w:r>
-        <w:rPr>
-          <w:rFonts w:ascii="Lucida Console" w:hAnsi="Lucida Console" w:cs="Lucida Console"/>
-          <w:color w:val="BFBF00"/>
-          <w:sz w:val="18"/>
-          <w:szCs w:val="18"/>
-        </w:rPr>
-        <w:t>Documents</w:t>
-      </w:r>
-      <w:proofErr w:type="spellEnd"/>
-      <w:r>
-        <w:rPr>
-          <w:rFonts w:ascii="Lucida Console" w:hAnsi="Lucida Console" w:cs="Lucida Console"/>
-          <w:color w:val="BFBF00"/>
-          <w:sz w:val="18"/>
-          <w:szCs w:val="18"/>
-        </w:rPr>
-        <w:t>/</w:t>
-      </w:r>
-      <w:proofErr w:type="spellStart"/>
-      <w:r>
-        <w:rPr>
-          <w:rFonts w:ascii="Lucida Console" w:hAnsi="Lucida Console" w:cs="Lucida Console"/>
-          <w:color w:val="BFBF00"/>
-          <w:sz w:val="18"/>
-          <w:szCs w:val="18"/>
-        </w:rPr>
-        <w:t>temp</w:t>
-      </w:r>
-      <w:proofErr w:type="spellEnd"/>
-      <w:r>
-        <w:rPr>
-          <w:rFonts w:ascii="Lucida Console" w:hAnsi="Lucida Console" w:cs="Lucida Console"/>
-          <w:color w:val="BFBF00"/>
-          <w:sz w:val="18"/>
-          <w:szCs w:val="18"/>
-        </w:rPr>
-        <w:t>/</w:t>
-      </w:r>
-      <w:proofErr w:type="spellStart"/>
-      <w:r>
-        <w:rPr>
-          <w:rFonts w:ascii="Lucida Console" w:hAnsi="Lucida Console" w:cs="Lucida Console"/>
-          <w:color w:val="BFBF00"/>
-          <w:sz w:val="18"/>
-          <w:szCs w:val="18"/>
-        </w:rPr>
-        <w:t>cajero_api</w:t>
-      </w:r>
-      <w:proofErr w:type="spellEnd"/>
-      <w:r>
-        <w:rPr>
-          <w:rFonts w:ascii="Lucida Console" w:hAnsi="Lucida Console" w:cs="Lucida Console"/>
-          <w:color w:val="00BFBF"/>
-          <w:sz w:val="18"/>
-          <w:szCs w:val="18"/>
-        </w:rPr>
-        <w:t xml:space="preserve"> (master)</w:t>
-      </w:r>
-    </w:p>
-    <w:p>
-      <w:pPr>
-        <w:autoSpaceDE w:val="0"/>
-        <w:autoSpaceDN w:val="0"/>
-        <w:adjustRightInd w:val="0"/>
-        <w:spacing w:after="0" w:line="240" w:lineRule="auto"/>
-        <w:rPr>
-          <w:rFonts w:ascii="Lucida Console" w:hAnsi="Lucida Console" w:cs="Lucida Console"/>
-          <w:sz w:val="18"/>
-          <w:szCs w:val="18"/>
-          <w:lang w:val="en-US"/>
-        </w:rPr>
-      </w:pPr>
-      <w:r>
-        <w:rPr>
-          <w:rFonts w:ascii="Lucida Console" w:hAnsi="Lucida Console" w:cs="Lucida Console"/>
-          <w:sz w:val="18"/>
-          <w:szCs w:val="18"/>
-          <w:lang w:val="en-US"/>
-        </w:rPr>
-        <w:t xml:space="preserve">$ git push --set-upstream master </w:t>
-      </w:r>
-      <w:proofErr w:type="spellStart"/>
-      <w:r>
-        <w:rPr>
-          <w:rFonts w:ascii="Lucida Console" w:hAnsi="Lucida Console" w:cs="Lucida Console"/>
-          <w:sz w:val="18"/>
-          <w:szCs w:val="18"/>
-          <w:lang w:val="en-US"/>
-        </w:rPr>
-        <w:t>master</w:t>
-      </w:r>
-      <w:proofErr w:type="spellEnd"/>
-    </w:p>
-    <w:p>
-      <w:pPr>
-        <w:autoSpaceDE w:val="0"/>
-        <w:autoSpaceDN w:val="0"/>
-        <w:adjustRightInd w:val="0"/>
-        <w:spacing w:after="0" w:line="240" w:lineRule="auto"/>
-        <w:rPr>
-          <w:rFonts w:ascii="Lucida Console" w:hAnsi="Lucida Console" w:cs="Lucida Console"/>
-          <w:sz w:val="18"/>
-          <w:szCs w:val="18"/>
-          <w:lang w:val="en-US"/>
-        </w:rPr>
-      </w:pPr>
-      <w:r>
-        <w:rPr>
-          <w:rFonts w:ascii="Lucida Console" w:hAnsi="Lucida Console" w:cs="Lucida Console"/>
-          <w:sz w:val="18"/>
-          <w:szCs w:val="18"/>
-          <w:lang w:val="en-US"/>
-        </w:rPr>
-        <w:t>Enumerating objects: 40, done.</w:t>
-      </w:r>
-    </w:p>
-    <w:p>
-      <w:pPr>
-        <w:autoSpaceDE w:val="0"/>
-        <w:autoSpaceDN w:val="0"/>
-        <w:adjustRightInd w:val="0"/>
-        <w:spacing w:after="0" w:line="240" w:lineRule="auto"/>
-        <w:rPr>
-          <w:rFonts w:ascii="Lucida Console" w:hAnsi="Lucida Console" w:cs="Lucida Console"/>
-          <w:sz w:val="18"/>
-          <w:szCs w:val="18"/>
-          <w:lang w:val="en-US"/>
-        </w:rPr>
-      </w:pPr>
-      <w:r>
-        <w:rPr>
-          <w:rFonts w:ascii="Lucida Console" w:hAnsi="Lucida Console" w:cs="Lucida Console"/>
-          <w:sz w:val="18"/>
-          <w:szCs w:val="18"/>
-          <w:lang w:val="en-US"/>
-        </w:rPr>
-        <w:t>Counting objects: 100% (40/40), done.</w:t>
-      </w:r>
-    </w:p>
-    <w:p>
-      <w:pPr>
-        <w:autoSpaceDE w:val="0"/>
-        <w:autoSpaceDN w:val="0"/>
-        <w:adjustRightInd w:val="0"/>
-        <w:spacing w:after="0" w:line="240" w:lineRule="auto"/>
-        <w:rPr>
-          <w:rFonts w:ascii="Lucida Console" w:hAnsi="Lucida Console" w:cs="Lucida Console"/>
-          <w:sz w:val="18"/>
-          <w:szCs w:val="18"/>
-          <w:lang w:val="en-US"/>
-        </w:rPr>
-      </w:pPr>
-      <w:r>
-        <w:rPr>
-          <w:rFonts w:ascii="Lucida Console" w:hAnsi="Lucida Console" w:cs="Lucida Console"/>
-          <w:sz w:val="18"/>
-          <w:szCs w:val="18"/>
-          <w:lang w:val="en-US"/>
-        </w:rPr>
-        <w:t>Delta compression using up to 4 threads</w:t>
-      </w:r>
-    </w:p>
-    <w:p>
-      <w:pPr>
-        <w:autoSpaceDE w:val="0"/>
-        <w:autoSpaceDN w:val="0"/>
-        <w:adjustRightInd w:val="0"/>
-        <w:spacing w:after="0" w:line="240" w:lineRule="auto"/>
-        <w:rPr>
-          <w:rFonts w:ascii="Lucida Console" w:hAnsi="Lucida Console" w:cs="Lucida Console"/>
-          <w:sz w:val="18"/>
-          <w:szCs w:val="18"/>
-          <w:lang w:val="en-US"/>
-        </w:rPr>
-      </w:pPr>
-      <w:r>
-        <w:rPr>
-          <w:rFonts w:ascii="Lucida Console" w:hAnsi="Lucida Console" w:cs="Lucida Console"/>
-          <w:sz w:val="18"/>
-          <w:szCs w:val="18"/>
-          <w:lang w:val="en-US"/>
-        </w:rPr>
-        <w:t>Compressing objects: 100% (38/38), done.</w:t>
-      </w:r>
-    </w:p>
-    <w:p>
-      <w:pPr>
-        <w:autoSpaceDE w:val="0"/>
-        <w:autoSpaceDN w:val="0"/>
-        <w:adjustRightInd w:val="0"/>
-        <w:spacing w:after="0" w:line="240" w:lineRule="auto"/>
-        <w:rPr>
-          <w:rFonts w:ascii="Lucida Console" w:hAnsi="Lucida Console" w:cs="Lucida Console"/>
-          <w:sz w:val="18"/>
-          <w:szCs w:val="18"/>
-          <w:lang w:val="en-US"/>
-        </w:rPr>
-      </w:pPr>
-      <w:r>
-        <w:rPr>
-          <w:rFonts w:ascii="Lucida Console" w:hAnsi="Lucida Console" w:cs="Lucida Console"/>
-          <w:sz w:val="18"/>
-          <w:szCs w:val="18"/>
-          <w:lang w:val="en-US"/>
-        </w:rPr>
-        <w:t xml:space="preserve">Writing objects: 100% (40/40), 639.98 KiB | 12.07 </w:t>
-      </w:r>
-      <w:proofErr w:type="spellStart"/>
-      <w:r>
-        <w:rPr>
-          <w:rFonts w:ascii="Lucida Console" w:hAnsi="Lucida Console" w:cs="Lucida Console"/>
-          <w:sz w:val="18"/>
-          <w:szCs w:val="18"/>
-          <w:lang w:val="en-US"/>
-        </w:rPr>
-        <w:t>MiB</w:t>
-      </w:r>
-      <w:proofErr w:type="spellEnd"/>
-      <w:r>
-        <w:rPr>
-          <w:rFonts w:ascii="Lucida Console" w:hAnsi="Lucida Console" w:cs="Lucida Console"/>
-          <w:sz w:val="18"/>
-          <w:szCs w:val="18"/>
-          <w:lang w:val="en-US"/>
-        </w:rPr>
-        <w:t>/s, done.</w:t>
-      </w:r>
-    </w:p>
-    <w:p>
-      <w:pPr>
-        <w:autoSpaceDE w:val="0"/>
-        <w:autoSpaceDN w:val="0"/>
-        <w:adjustRightInd w:val="0"/>
-        <w:spacing w:after="0" w:line="240" w:lineRule="auto"/>
-        <w:rPr>
-          <w:rFonts w:ascii="Lucida Console" w:hAnsi="Lucida Console" w:cs="Lucida Console"/>
-          <w:sz w:val="18"/>
-          <w:szCs w:val="18"/>
-        </w:rPr>
-      </w:pPr>
-      <w:r>
-        <w:rPr>
-          <w:rFonts w:ascii="Lucida Console" w:hAnsi="Lucida Console" w:cs="Lucida Console"/>
-          <w:sz w:val="18"/>
-          <w:szCs w:val="18"/>
-        </w:rPr>
-        <w:t xml:space="preserve">Total 40 (delta 8), </w:t>
-      </w:r>
-      <w:proofErr w:type="spellStart"/>
-      <w:r>
-        <w:rPr>
-          <w:rFonts w:ascii="Lucida Console" w:hAnsi="Lucida Console" w:cs="Lucida Console"/>
-          <w:sz w:val="18"/>
-          <w:szCs w:val="18"/>
-        </w:rPr>
-        <w:t>reused</w:t>
-      </w:r>
-      <w:proofErr w:type="spellEnd"/>
-      <w:r>
-        <w:rPr>
-          <w:rFonts w:ascii="Lucida Console" w:hAnsi="Lucida Console" w:cs="Lucida Console"/>
-          <w:sz w:val="18"/>
-          <w:szCs w:val="18"/>
-        </w:rPr>
-        <w:t xml:space="preserve"> 0 (delta 0), pack-</w:t>
-      </w:r>
-      <w:proofErr w:type="spellStart"/>
-      <w:r>
-        <w:rPr>
-          <w:rFonts w:ascii="Lucida Console" w:hAnsi="Lucida Console" w:cs="Lucida Console"/>
-          <w:sz w:val="18"/>
-          <w:szCs w:val="18"/>
-        </w:rPr>
-        <w:t>reused</w:t>
-      </w:r>
-      <w:proofErr w:type="spellEnd"/>
-      <w:r>
-        <w:rPr>
-          <w:rFonts w:ascii="Lucida Console" w:hAnsi="Lucida Console" w:cs="Lucida Console"/>
-          <w:sz w:val="18"/>
-          <w:szCs w:val="18"/>
-        </w:rPr>
-        <w:t xml:space="preserve"> 0</w:t>
-      </w:r>
-    </w:p>
-    <w:p>
-      <w:pPr>
-        <w:autoSpaceDE w:val="0"/>
-        <w:autoSpaceDN w:val="0"/>
-        <w:adjustRightInd w:val="0"/>
-        <w:spacing w:after="0" w:line="240" w:lineRule="auto"/>
-        <w:rPr>
-          <w:rFonts w:ascii="Lucida Console" w:hAnsi="Lucida Console" w:cs="Lucida Console"/>
-          <w:sz w:val="18"/>
-          <w:szCs w:val="18"/>
-          <w:lang w:val="en-US"/>
-        </w:rPr>
-      </w:pPr>
-      <w:r>
-        <w:rPr>
-          <w:rFonts w:ascii="Lucida Console" w:hAnsi="Lucida Console" w:cs="Lucida Console"/>
-          <w:sz w:val="18"/>
-          <w:szCs w:val="18"/>
-          <w:lang w:val="en-US"/>
-        </w:rPr>
-        <w:t>remote: Resolving deltas: 100% (8/8), done.</w:t>
-      </w:r>
-    </w:p>
-    <w:p>
-      <w:pPr>
-        <w:autoSpaceDE w:val="0"/>
-        <w:autoSpaceDN w:val="0"/>
-        <w:adjustRightInd w:val="0"/>
-        <w:spacing w:after="0" w:line="240" w:lineRule="auto"/>
-        <w:rPr>
-          <w:rFonts w:ascii="Lucida Console" w:hAnsi="Lucida Console" w:cs="Lucida Console"/>
-          <w:sz w:val="18"/>
-          <w:szCs w:val="18"/>
-          <w:lang w:val="en-US"/>
-        </w:rPr>
-      </w:pPr>
-      <w:r>
-        <w:rPr>
-          <w:rFonts w:ascii="Lucida Console" w:hAnsi="Lucida Console" w:cs="Lucida Console"/>
-          <w:sz w:val="18"/>
-          <w:szCs w:val="18"/>
-          <w:lang w:val="en-US"/>
-        </w:rPr>
-        <w:t>remote:</w:t>
-      </w:r>
-    </w:p>
-    <w:p>
-      <w:pPr>
-        <w:autoSpaceDE w:val="0"/>
-        <w:autoSpaceDN w:val="0"/>
-        <w:adjustRightInd w:val="0"/>
-        <w:spacing w:after="0" w:line="240" w:lineRule="auto"/>
-        <w:rPr>
-          <w:rFonts w:ascii="Lucida Console" w:hAnsi="Lucida Console" w:cs="Lucida Console"/>
-          <w:sz w:val="18"/>
-          <w:szCs w:val="18"/>
-          <w:lang w:val="en-US"/>
-        </w:rPr>
-      </w:pPr>
-      <w:r>
-        <w:rPr>
-          <w:rFonts w:ascii="Lucida Console" w:hAnsi="Lucida Console" w:cs="Lucida Console"/>
-          <w:sz w:val="18"/>
-          <w:szCs w:val="18"/>
-          <w:lang w:val="en-US"/>
-        </w:rPr>
-        <w:t>remote: Create a pull request for 'master' on GitHub by visiting:</w:t>
-      </w:r>
-    </w:p>
-    <w:p>
-      <w:pPr>
-        <w:autoSpaceDE w:val="0"/>
-        <w:autoSpaceDN w:val="0"/>
-        <w:adjustRightInd w:val="0"/>
-        <w:spacing w:after="0" w:line="240" w:lineRule="auto"/>
-        <w:rPr>
-          <w:rFonts w:ascii="Lucida Console" w:hAnsi="Lucida Console" w:cs="Lucida Console"/>
-          <w:sz w:val="18"/>
-          <w:szCs w:val="18"/>
-          <w:lang w:val="en-US"/>
-        </w:rPr>
-      </w:pPr>
-      <w:r>
-        <w:rPr>
-          <w:rFonts w:ascii="Lucida Console" w:hAnsi="Lucida Console" w:cs="Lucida Console"/>
-          <w:sz w:val="18"/>
-          <w:szCs w:val="18"/>
-          <w:lang w:val="en-US"/>
-        </w:rPr>
-        <w:t>remote:      https://github.com/LUNARVAEZC/cajero-api/pull/new/master</w:t>
-      </w:r>
-    </w:p>
-    <w:p>
-      <w:pPr>
-        <w:autoSpaceDE w:val="0"/>
-        <w:autoSpaceDN w:val="0"/>
-        <w:adjustRightInd w:val="0"/>
-        <w:spacing w:after="0" w:line="240" w:lineRule="auto"/>
-        <w:rPr>
-          <w:rFonts w:ascii="Lucida Console" w:hAnsi="Lucida Console" w:cs="Lucida Console"/>
-          <w:sz w:val="18"/>
-          <w:szCs w:val="18"/>
-          <w:lang w:val="en-US"/>
-        </w:rPr>
-      </w:pPr>
-      <w:r>
-        <w:rPr>
-          <w:rFonts w:ascii="Lucida Console" w:hAnsi="Lucida Console" w:cs="Lucida Console"/>
-          <w:sz w:val="18"/>
-          <w:szCs w:val="18"/>
-          <w:lang w:val="en-US"/>
-        </w:rPr>
-        <w:t>remote:</w:t>
-      </w:r>
-    </w:p>
-    <w:p>
-      <w:pPr>
-        <w:autoSpaceDE w:val="0"/>
-        <w:autoSpaceDN w:val="0"/>
-        <w:adjustRightInd w:val="0"/>
-        <w:spacing w:after="0" w:line="240" w:lineRule="auto"/>
-        <w:rPr>
-          <w:rFonts w:ascii="Lucida Console" w:hAnsi="Lucida Console" w:cs="Lucida Console"/>
-          <w:sz w:val="18"/>
-          <w:szCs w:val="18"/>
-          <w:lang w:val="en-US"/>
-        </w:rPr>
-      </w:pPr>
-      <w:r>
-        <w:rPr>
-          <w:rFonts w:ascii="Lucida Console" w:hAnsi="Lucida Console" w:cs="Lucida Console"/>
-          <w:sz w:val="18"/>
-          <w:szCs w:val="18"/>
-          <w:lang w:val="en-US"/>
-        </w:rPr>
-        <w:t>To https://github.com/LUNARVAEZC/cajero-api.git</w:t>
-      </w:r>
-    </w:p>
-    <w:p>
-      <w:pPr>
-        <w:autoSpaceDE w:val="0"/>
-        <w:autoSpaceDN w:val="0"/>
-        <w:adjustRightInd w:val="0"/>
-        <w:spacing w:after="0" w:line="240" w:lineRule="auto"/>
-        <w:rPr>
-          <w:rFonts w:ascii="Lucida Console" w:hAnsi="Lucida Console" w:cs="Lucida Console"/>
-          <w:sz w:val="18"/>
-          <w:szCs w:val="18"/>
-          <w:lang w:val="en-US"/>
-        </w:rPr>
-      </w:pPr>
-      <w:r>
-        <w:rPr>
-          <w:rFonts w:ascii="Lucida Console" w:hAnsi="Lucida Console" w:cs="Lucida Console"/>
-          <w:sz w:val="18"/>
-          <w:szCs w:val="18"/>
-          <w:lang w:val="en-US"/>
-        </w:rPr>
-        <w:t xml:space="preserve"> * [new branch]      master -&gt; master</w:t>
-      </w:r>
-    </w:p>
-    <w:p>
-      <w:pPr>
-        <w:autoSpaceDE w:val="0"/>
-        <w:autoSpaceDN w:val="0"/>
-        <w:adjustRightInd w:val="0"/>
-        <w:spacing w:after="0" w:line="240" w:lineRule="auto"/>
-        <w:rPr>
-          <w:rFonts w:ascii="Lucida Console" w:hAnsi="Lucida Console" w:cs="Lucida Console"/>
-          <w:sz w:val="18"/>
-          <w:szCs w:val="18"/>
-          <w:lang w:val="en-US"/>
-        </w:rPr>
-      </w:pPr>
-      <w:r>
-        <w:rPr>
-          <w:rFonts w:ascii="Lucida Console" w:hAnsi="Lucida Console" w:cs="Lucida Console"/>
-          <w:sz w:val="18"/>
-          <w:szCs w:val="18"/>
-          <w:lang w:val="en-US"/>
-        </w:rPr>
-        <w:t>Branch 'master' set up to track remote branch 'master' from 'master'.</w:t>
-      </w:r>
-    </w:p>
-    <w:p>
-      <w:pPr>
-        <w:autoSpaceDE w:val="0"/>
-        <w:autoSpaceDN w:val="0"/>
-        <w:adjustRightInd w:val="0"/>
-        <w:spacing w:after="0" w:line="240" w:lineRule="auto"/>
-        <w:rPr>
-          <w:rFonts w:ascii="Lucida Console" w:hAnsi="Lucida Console" w:cs="Lucida Console"/>
-          <w:sz w:val="18"/>
-          <w:szCs w:val="18"/>
-          <w:lang w:val="en-US"/>
-        </w:rPr>
-      </w:pPr>
-    </w:p>
-    <w:p>
-      <w:pPr>
-        <w:autoSpaceDE w:val="0"/>
-        <w:autoSpaceDN w:val="0"/>
-        <w:adjustRightInd w:val="0"/>
-        <w:spacing w:after="0" w:line="240" w:lineRule="auto"/>
-        <w:rPr>
-          <w:rFonts w:ascii="Lucida Console" w:hAnsi="Lucida Console" w:cs="Lucida Console"/>
-          <w:color w:val="00BFBF"/>
-          <w:sz w:val="18"/>
-          <w:szCs w:val="18"/>
-        </w:rPr>
-      </w:pPr>
-      <w:r>
-        <w:rPr>
-          <w:rFonts w:ascii="Lucida Console" w:hAnsi="Lucida Console" w:cs="Lucida Console"/>
-          <w:color w:val="00BF00"/>
-          <w:sz w:val="18"/>
-          <w:szCs w:val="18"/>
-        </w:rPr>
-        <w:t xml:space="preserve">ITSTKCOBO2300@ITSTK-ENE-2016 </w:t>
-      </w:r>
-      <w:r>
-        <w:rPr>
-          <w:rFonts w:ascii="Lucida Console" w:hAnsi="Lucida Console" w:cs="Lucida Console"/>
-          <w:color w:val="BF00BF"/>
-          <w:sz w:val="18"/>
-          <w:szCs w:val="18"/>
-        </w:rPr>
-        <w:t xml:space="preserve">MINGW64 </w:t>
-      </w:r>
-      <w:r>
-        <w:rPr>
-          <w:rFonts w:ascii="Lucida Console" w:hAnsi="Lucida Console" w:cs="Lucida Console"/>
-          <w:color w:val="BFBF00"/>
-          <w:sz w:val="18"/>
-          <w:szCs w:val="18"/>
-        </w:rPr>
-        <w:t>~/</w:t>
-      </w:r>
-      <w:proofErr w:type="spellStart"/>
-      <w:r>
-        <w:rPr>
-          <w:rFonts w:ascii="Lucida Console" w:hAnsi="Lucida Console" w:cs="Lucida Console"/>
-          <w:color w:val="BFBF00"/>
-          <w:sz w:val="18"/>
-          <w:szCs w:val="18"/>
-        </w:rPr>
-        <w:t>Documents</w:t>
-      </w:r>
-      <w:proofErr w:type="spellEnd"/>
-      <w:r>
-        <w:rPr>
-          <w:rFonts w:ascii="Lucida Console" w:hAnsi="Lucida Console" w:cs="Lucida Console"/>
-          <w:color w:val="BFBF00"/>
-          <w:sz w:val="18"/>
-          <w:szCs w:val="18"/>
-        </w:rPr>
-        <w:t>/</w:t>
-      </w:r>
-      <w:proofErr w:type="spellStart"/>
-      <w:r>
-        <w:rPr>
-          <w:rFonts w:ascii="Lucida Console" w:hAnsi="Lucida Console" w:cs="Lucida Console"/>
-          <w:color w:val="BFBF00"/>
-          <w:sz w:val="18"/>
-          <w:szCs w:val="18"/>
-        </w:rPr>
-        <w:t>temp</w:t>
-      </w:r>
-      <w:proofErr w:type="spellEnd"/>
-      <w:r>
-        <w:rPr>
-          <w:rFonts w:ascii="Lucida Console" w:hAnsi="Lucida Console" w:cs="Lucida Console"/>
-          <w:color w:val="BFBF00"/>
-          <w:sz w:val="18"/>
-          <w:szCs w:val="18"/>
-        </w:rPr>
-        <w:t>/</w:t>
-      </w:r>
-      <w:proofErr w:type="spellStart"/>
-      <w:r>
-        <w:rPr>
-          <w:rFonts w:ascii="Lucida Console" w:hAnsi="Lucida Console" w:cs="Lucida Console"/>
-          <w:color w:val="BFBF00"/>
-          <w:sz w:val="18"/>
-          <w:szCs w:val="18"/>
-        </w:rPr>
-        <w:t>cajero_api</w:t>
-      </w:r>
-      <w:proofErr w:type="spellEnd"/>
-      <w:r>
-        <w:rPr>
-          <w:rFonts w:ascii="Lucida Console" w:hAnsi="Lucida Console" w:cs="Lucida Console"/>
-          <w:color w:val="00BFBF"/>
-          <w:sz w:val="18"/>
-          <w:szCs w:val="18"/>
-        </w:rPr>
-        <w:t xml:space="preserve"> (master)</w:t>
-      </w:r>
     </w:p>
     <w:p/>
     <w:p/>
@@ -7689,6 +10630,7 @@
     <w:lsdException w:name="HTML Sample" w:semiHidden="1" w:unhideWhenUsed="1"/>
     <w:lsdException w:name="HTML Typewriter" w:semiHidden="1" w:unhideWhenUsed="1"/>
     <w:lsdException w:name="HTML Variable" w:semiHidden="1" w:unhideWhenUsed="1"/>
+    <w:lsdException w:name="Normal Table" w:semiHidden="1" w:unhideWhenUsed="1"/>
     <w:lsdException w:name="annotation subject" w:semiHidden="1" w:unhideWhenUsed="1"/>
     <w:lsdException w:name="No List" w:semiHidden="1" w:unhideWhenUsed="1"/>
     <w:lsdException w:name="Outline List 1" w:semiHidden="1" w:unhideWhenUsed="1"/>
@@ -7735,8 +10677,10 @@
     <w:lsdException w:name="Table Subtle 2" w:semiHidden="1" w:unhideWhenUsed="1"/>
     <w:lsdException w:name="Table Web 1" w:semiHidden="1" w:unhideWhenUsed="1"/>
     <w:lsdException w:name="Table Web 2" w:semiHidden="1" w:unhideWhenUsed="1"/>
+    <w:lsdException w:name="Table Web 3" w:semiHidden="1" w:unhideWhenUsed="1"/>
     <w:lsdException w:name="Balloon Text" w:semiHidden="1" w:unhideWhenUsed="1"/>
     <w:lsdException w:name="Table Grid" w:uiPriority="39"/>
+    <w:lsdException w:name="Table Theme" w:semiHidden="1" w:unhideWhenUsed="1"/>
     <w:lsdException w:name="Placeholder Text" w:semiHidden="1"/>
     <w:lsdException w:name="No Spacing" w:uiPriority="1" w:qFormat="1"/>
     <w:lsdException w:name="Light Shading" w:uiPriority="60"/>

</xml_diff>